<commit_message>
Update documentatie, hernoemen GridLayout2
</commit_message>
<xml_diff>
--- a/IJC_UI/doc/Handleiding.docx
+++ b/IJC_UI/doc/Handleiding.docx
@@ -12,8 +12,6 @@
           <w:szCs w:val="48"/>
         </w:rPr>
       </w:pPr>
-      <w:bookmarkStart w:id="0" w:name="_GoBack"/>
-      <w:bookmarkEnd w:id="0"/>
       <w:r>
         <w:rPr>
           <w:smallCaps/>
@@ -898,7 +896,7 @@
         <w:br w:type="page"/>
       </w:r>
     </w:p>
-    <w:bookmarkStart w:id="1" w:name="_Toc465406668" w:displacedByCustomXml="next"/>
+    <w:bookmarkStart w:id="0" w:name="_Toc465406668" w:displacedByCustomXml="next"/>
     <w:sdt>
       <w:sdtPr>
         <w:rPr>
@@ -925,9 +923,14 @@
             <w:pStyle w:val="Kop1"/>
           </w:pPr>
           <w:r>
-            <w:t>Inhoud</w:t>
+            <w:t>Inho</w:t>
           </w:r>
+          <w:bookmarkStart w:id="1" w:name="_GoBack"/>
           <w:bookmarkEnd w:id="1"/>
+          <w:r>
+            <w:t>ud</w:t>
+          </w:r>
+          <w:bookmarkEnd w:id="0"/>
         </w:p>
         <w:p>
           <w:pPr>
@@ -2323,7 +2326,7 @@
                 <w:noProof/>
                 <w:webHidden/>
               </w:rPr>
-              <w:t>17</w:t>
+              <w:t>18</w:t>
             </w:r>
             <w:r>
               <w:rPr>
@@ -2407,7 +2410,7 @@
                 <w:noProof/>
                 <w:webHidden/>
               </w:rPr>
-              <w:t>17</w:t>
+              <w:t>18</w:t>
             </w:r>
             <w:r>
               <w:rPr>
@@ -2491,7 +2494,7 @@
                 <w:noProof/>
                 <w:webHidden/>
               </w:rPr>
-              <w:t>17</w:t>
+              <w:t>18</w:t>
             </w:r>
             <w:r>
               <w:rPr>
@@ -2575,7 +2578,7 @@
                 <w:noProof/>
                 <w:webHidden/>
               </w:rPr>
-              <w:t>17</w:t>
+              <w:t>18</w:t>
             </w:r>
             <w:r>
               <w:rPr>
@@ -2659,7 +2662,7 @@
                 <w:noProof/>
                 <w:webHidden/>
               </w:rPr>
-              <w:t>18</w:t>
+              <w:t>19</w:t>
             </w:r>
             <w:r>
               <w:rPr>
@@ -2743,7 +2746,7 @@
                 <w:noProof/>
                 <w:webHidden/>
               </w:rPr>
-              <w:t>18</w:t>
+              <w:t>19</w:t>
             </w:r>
             <w:r>
               <w:rPr>
@@ -2823,7 +2826,7 @@
                 <w:noProof/>
                 <w:webHidden/>
               </w:rPr>
-              <w:t>19</w:t>
+              <w:t>20</w:t>
             </w:r>
             <w:r>
               <w:rPr>
@@ -2907,7 +2910,7 @@
                 <w:noProof/>
                 <w:webHidden/>
               </w:rPr>
-              <w:t>19</w:t>
+              <w:t>20</w:t>
             </w:r>
             <w:r>
               <w:rPr>
@@ -2991,7 +2994,7 @@
                 <w:noProof/>
                 <w:webHidden/>
               </w:rPr>
-              <w:t>19</w:t>
+              <w:t>20</w:t>
             </w:r>
             <w:r>
               <w:rPr>
@@ -3075,7 +3078,7 @@
                 <w:noProof/>
                 <w:webHidden/>
               </w:rPr>
-              <w:t>20</w:t>
+              <w:t>21</w:t>
             </w:r>
             <w:r>
               <w:rPr>
@@ -3155,7 +3158,7 @@
                 <w:noProof/>
                 <w:webHidden/>
               </w:rPr>
-              <w:t>21</w:t>
+              <w:t>22</w:t>
             </w:r>
             <w:r>
               <w:rPr>
@@ -3235,7 +3238,7 @@
                 <w:noProof/>
                 <w:webHidden/>
               </w:rPr>
-              <w:t>26</w:t>
+              <w:t>27</w:t>
             </w:r>
             <w:r>
               <w:rPr>
@@ -3319,7 +3322,7 @@
                 <w:noProof/>
                 <w:webHidden/>
               </w:rPr>
-              <w:t>26</w:t>
+              <w:t>27</w:t>
             </w:r>
             <w:r>
               <w:rPr>
@@ -3403,7 +3406,7 @@
                 <w:noProof/>
                 <w:webHidden/>
               </w:rPr>
-              <w:t>26</w:t>
+              <w:t>27</w:t>
             </w:r>
             <w:r>
               <w:rPr>
@@ -3487,7 +3490,7 @@
                 <w:noProof/>
                 <w:webHidden/>
               </w:rPr>
-              <w:t>27</w:t>
+              <w:t>28</w:t>
             </w:r>
             <w:r>
               <w:rPr>
@@ -3571,7 +3574,7 @@
                 <w:noProof/>
                 <w:webHidden/>
               </w:rPr>
-              <w:t>27</w:t>
+              <w:t>28</w:t>
             </w:r>
             <w:r>
               <w:rPr>
@@ -3655,7 +3658,7 @@
                 <w:noProof/>
                 <w:webHidden/>
               </w:rPr>
-              <w:t>28</w:t>
+              <w:t>29</w:t>
             </w:r>
             <w:r>
               <w:rPr>
@@ -3739,7 +3742,7 @@
                 <w:noProof/>
                 <w:webHidden/>
               </w:rPr>
-              <w:t>28</w:t>
+              <w:t>29</w:t>
             </w:r>
             <w:r>
               <w:rPr>
@@ -5372,6 +5375,9 @@
     </w:p>
     <w:p>
       <w:r>
+        <w:rPr>
+          <w:noProof/>
+        </w:rPr>
         <w:drawing>
           <wp:inline distT="0" distB="0" distL="0" distR="0" wp14:anchorId="410FB251" wp14:editId="1238B727">
             <wp:extent cx="6064394" cy="276225"/>
@@ -7759,11 +7765,6 @@
     </w:p>
     <w:p>
       <w:r>
-        <w:t>Basisimplementatie</w:t>
-      </w:r>
-    </w:p>
-    <w:p>
-      <w:r>
         <w:t xml:space="preserve">Alhoewel er veel configuratiemogelijkheden zijn, is er een bepaalde basis aan regels geïmplementeerd in de software. Deze zijn zonder software aanpassingen niet te wijzigen, maar eventueel wel door een </w:t>
       </w:r>
       <w:proofErr w:type="spellStart"/>
@@ -7989,7 +7990,6 @@
         </w:numPr>
       </w:pPr>
       <w:r>
-        <w:lastRenderedPageBreak/>
         <w:t xml:space="preserve">Als de speler in de hogere groep één wedstrijd speelt, dan krijgt hij 2 </w:t>
       </w:r>
       <w:r>
@@ -8008,6 +8008,7 @@
         </w:numPr>
       </w:pPr>
       <w:r>
+        <w:lastRenderedPageBreak/>
         <w:t>Als de speler één wedstrijd in de hogere groep wint én eenmaal remise speelt, waarvan dus minimaal één keer tegen een speler uit de hogere groep, krijgt hij 1 punt.</w:t>
       </w:r>
     </w:p>
@@ -8119,7 +8120,1175 @@
         <w:t>De witvoorkeur van beide spelers bepaalt wie met wit en wie met zwart speelt. De speler met de grootste witvoorkeur krijgt hierbij wit. Indien beide spelers een gelijke witvoorkeur hebben, wordt er willekeurig toegewezen.</w:t>
       </w:r>
     </w:p>
+    <w:p>
+      <w:pPr>
+        <w:pStyle w:val="Kop2"/>
+      </w:pPr>
+      <w:r>
+        <w:t>Ratingberekening</w:t>
+      </w:r>
+    </w:p>
+    <w:p>
+      <w:r>
+        <w:t>De (interne) rating wordt bijgewerkt op basis van de wedstrijdresultaten. Dit gebeurt op basis van onderstaande tabel, waarin geldt:</w:t>
+      </w:r>
+    </w:p>
+    <w:p>
+      <w:r>
+        <w:t>W&gt; = winnaar heeft de hoogste rating</w:t>
+      </w:r>
+    </w:p>
+    <w:p>
+      <w:r>
+        <w:t>W&lt; = winnaar heeft de laagste rating</w:t>
+      </w:r>
+    </w:p>
+    <w:p>
+      <w:r>
+        <w:t>V&gt; = verliezer heeft de hoogste rating</w:t>
+      </w:r>
+    </w:p>
+    <w:p>
+      <w:r>
+        <w:t>V&lt; = verliezer heeft de laagste rating</w:t>
+      </w:r>
+    </w:p>
+    <w:p>
+      <w:r>
+        <w:t>R&gt; = remise met de hoogste rating</w:t>
+      </w:r>
+    </w:p>
+    <w:p>
+      <w:r>
+        <w:t>R&lt; = remise met de laagste rating</w:t>
+      </w:r>
+    </w:p>
+    <w:p>
+      <w:r>
+        <w:t>Onderstaande tabel geeft vervolgens aan wat de rating aanpassing is:</w:t>
+      </w:r>
+    </w:p>
     <w:p/>
+    <w:p/>
+    <w:p>
+      <w:pPr>
+        <w:rPr>
+          <w:rFonts w:ascii="Courier New" w:hAnsi="Courier New" w:cs="Courier New"/>
+        </w:rPr>
+      </w:pPr>
+      <w:r>
+        <w:rPr>
+          <w:rFonts w:ascii="Courier New" w:hAnsi="Courier New" w:cs="Courier New"/>
+        </w:rPr>
+        <w:lastRenderedPageBreak/>
+        <w:t>R</w:t>
+      </w:r>
+      <w:r>
+        <w:rPr>
+          <w:rFonts w:ascii="Courier New" w:hAnsi="Courier New" w:cs="Courier New"/>
+        </w:rPr>
+        <w:t>ating</w:t>
+      </w:r>
+      <w:r>
+        <w:rPr>
+          <w:rFonts w:ascii="Courier New" w:hAnsi="Courier New" w:cs="Courier New"/>
+        </w:rPr>
+        <w:br/>
+      </w:r>
+      <w:r>
+        <w:rPr>
+          <w:rFonts w:ascii="Courier New" w:hAnsi="Courier New" w:cs="Courier New"/>
+        </w:rPr>
+        <w:t xml:space="preserve">verschil </w:t>
+      </w:r>
+      <w:r>
+        <w:rPr>
+          <w:rFonts w:ascii="Courier New" w:hAnsi="Courier New" w:cs="Courier New"/>
+        </w:rPr>
+        <w:tab/>
+      </w:r>
+      <w:r>
+        <w:rPr>
+          <w:rFonts w:ascii="Courier New" w:hAnsi="Courier New" w:cs="Courier New"/>
+        </w:rPr>
+        <w:t xml:space="preserve">W&gt; </w:t>
+      </w:r>
+      <w:r>
+        <w:rPr>
+          <w:rFonts w:ascii="Courier New" w:hAnsi="Courier New" w:cs="Courier New"/>
+        </w:rPr>
+        <w:tab/>
+        <w:t>V&lt;</w:t>
+      </w:r>
+      <w:r>
+        <w:rPr>
+          <w:rFonts w:ascii="Courier New" w:hAnsi="Courier New" w:cs="Courier New"/>
+        </w:rPr>
+        <w:tab/>
+      </w:r>
+      <w:r>
+        <w:rPr>
+          <w:rFonts w:ascii="Courier New" w:hAnsi="Courier New" w:cs="Courier New"/>
+        </w:rPr>
+        <w:t xml:space="preserve">W&lt; </w:t>
+      </w:r>
+      <w:r>
+        <w:rPr>
+          <w:rFonts w:ascii="Courier New" w:hAnsi="Courier New" w:cs="Courier New"/>
+        </w:rPr>
+        <w:tab/>
+      </w:r>
+      <w:r>
+        <w:rPr>
+          <w:rFonts w:ascii="Courier New" w:hAnsi="Courier New" w:cs="Courier New"/>
+        </w:rPr>
+        <w:t xml:space="preserve">V&gt; </w:t>
+      </w:r>
+      <w:r>
+        <w:rPr>
+          <w:rFonts w:ascii="Courier New" w:hAnsi="Courier New" w:cs="Courier New"/>
+        </w:rPr>
+        <w:tab/>
+      </w:r>
+      <w:r>
+        <w:rPr>
+          <w:rFonts w:ascii="Courier New" w:hAnsi="Courier New" w:cs="Courier New"/>
+        </w:rPr>
+        <w:t xml:space="preserve">R&gt; </w:t>
+      </w:r>
+      <w:r>
+        <w:rPr>
+          <w:rFonts w:ascii="Courier New" w:hAnsi="Courier New" w:cs="Courier New"/>
+        </w:rPr>
+        <w:tab/>
+        <w:t>R&lt;</w:t>
+      </w:r>
+      <w:r>
+        <w:rPr>
+          <w:rFonts w:ascii="Courier New" w:hAnsi="Courier New" w:cs="Courier New"/>
+        </w:rPr>
+        <w:br/>
+        <w:t>0- 15</w:t>
+      </w:r>
+      <w:r>
+        <w:rPr>
+          <w:rFonts w:ascii="Courier New" w:hAnsi="Courier New" w:cs="Courier New"/>
+        </w:rPr>
+        <w:tab/>
+      </w:r>
+      <w:r>
+        <w:rPr>
+          <w:rFonts w:ascii="Courier New" w:hAnsi="Courier New" w:cs="Courier New"/>
+        </w:rPr>
+        <w:tab/>
+      </w:r>
+      <w:r>
+        <w:rPr>
+          <w:rFonts w:ascii="Courier New" w:hAnsi="Courier New" w:cs="Courier New"/>
+        </w:rPr>
+        <w:t>+12</w:t>
+      </w:r>
+      <w:r>
+        <w:rPr>
+          <w:rFonts w:ascii="Courier New" w:hAnsi="Courier New" w:cs="Courier New"/>
+        </w:rPr>
+        <w:tab/>
+        <w:t>-12</w:t>
+      </w:r>
+      <w:r>
+        <w:rPr>
+          <w:rFonts w:ascii="Courier New" w:hAnsi="Courier New" w:cs="Courier New"/>
+        </w:rPr>
+        <w:tab/>
+        <w:t>+12</w:t>
+      </w:r>
+      <w:r>
+        <w:rPr>
+          <w:rFonts w:ascii="Courier New" w:hAnsi="Courier New" w:cs="Courier New"/>
+        </w:rPr>
+        <w:tab/>
+        <w:t>-12</w:t>
+      </w:r>
+      <w:r>
+        <w:rPr>
+          <w:rFonts w:ascii="Courier New" w:hAnsi="Courier New" w:cs="Courier New"/>
+        </w:rPr>
+        <w:tab/>
+        <w:t xml:space="preserve">  0</w:t>
+      </w:r>
+      <w:r>
+        <w:rPr>
+          <w:rFonts w:ascii="Courier New" w:hAnsi="Courier New" w:cs="Courier New"/>
+        </w:rPr>
+        <w:tab/>
+        <w:t xml:space="preserve">  0</w:t>
+      </w:r>
+      <w:r>
+        <w:rPr>
+          <w:rFonts w:ascii="Courier New" w:hAnsi="Courier New" w:cs="Courier New"/>
+        </w:rPr>
+        <w:br/>
+      </w:r>
+      <w:r>
+        <w:rPr>
+          <w:rFonts w:ascii="Courier New" w:hAnsi="Courier New" w:cs="Courier New"/>
+        </w:rPr>
+        <w:t xml:space="preserve">16- 30 </w:t>
+      </w:r>
+      <w:r>
+        <w:rPr>
+          <w:rFonts w:ascii="Courier New" w:hAnsi="Courier New" w:cs="Courier New"/>
+        </w:rPr>
+        <w:tab/>
+      </w:r>
+      <w:r>
+        <w:rPr>
+          <w:rFonts w:ascii="Courier New" w:hAnsi="Courier New" w:cs="Courier New"/>
+        </w:rPr>
+        <w:t xml:space="preserve">+11 </w:t>
+      </w:r>
+      <w:r>
+        <w:rPr>
+          <w:rFonts w:ascii="Courier New" w:hAnsi="Courier New" w:cs="Courier New"/>
+        </w:rPr>
+        <w:tab/>
+      </w:r>
+      <w:r>
+        <w:rPr>
+          <w:rFonts w:ascii="Courier New" w:hAnsi="Courier New" w:cs="Courier New"/>
+        </w:rPr>
+        <w:t xml:space="preserve">-11 </w:t>
+      </w:r>
+      <w:r>
+        <w:rPr>
+          <w:rFonts w:ascii="Courier New" w:hAnsi="Courier New" w:cs="Courier New"/>
+        </w:rPr>
+        <w:tab/>
+      </w:r>
+      <w:r>
+        <w:rPr>
+          <w:rFonts w:ascii="Courier New" w:hAnsi="Courier New" w:cs="Courier New"/>
+        </w:rPr>
+        <w:t xml:space="preserve">+13 </w:t>
+      </w:r>
+      <w:r>
+        <w:rPr>
+          <w:rFonts w:ascii="Courier New" w:hAnsi="Courier New" w:cs="Courier New"/>
+        </w:rPr>
+        <w:tab/>
+      </w:r>
+      <w:r>
+        <w:rPr>
+          <w:rFonts w:ascii="Courier New" w:hAnsi="Courier New" w:cs="Courier New"/>
+        </w:rPr>
+        <w:t xml:space="preserve">-13 </w:t>
+      </w:r>
+      <w:r>
+        <w:rPr>
+          <w:rFonts w:ascii="Courier New" w:hAnsi="Courier New" w:cs="Courier New"/>
+        </w:rPr>
+        <w:tab/>
+      </w:r>
+      <w:r>
+        <w:rPr>
+          <w:rFonts w:ascii="Courier New" w:hAnsi="Courier New" w:cs="Courier New"/>
+        </w:rPr>
+        <w:t xml:space="preserve">- 1 </w:t>
+      </w:r>
+      <w:r>
+        <w:rPr>
+          <w:rFonts w:ascii="Courier New" w:hAnsi="Courier New" w:cs="Courier New"/>
+        </w:rPr>
+        <w:tab/>
+        <w:t>+ 1</w:t>
+      </w:r>
+      <w:r>
+        <w:rPr>
+          <w:rFonts w:ascii="Courier New" w:hAnsi="Courier New" w:cs="Courier New"/>
+        </w:rPr>
+        <w:br/>
+      </w:r>
+      <w:r>
+        <w:rPr>
+          <w:rFonts w:ascii="Courier New" w:hAnsi="Courier New" w:cs="Courier New"/>
+        </w:rPr>
+        <w:t xml:space="preserve">31- 50 </w:t>
+      </w:r>
+      <w:r>
+        <w:rPr>
+          <w:rFonts w:ascii="Courier New" w:hAnsi="Courier New" w:cs="Courier New"/>
+        </w:rPr>
+        <w:tab/>
+      </w:r>
+      <w:r>
+        <w:rPr>
+          <w:rFonts w:ascii="Courier New" w:hAnsi="Courier New" w:cs="Courier New"/>
+        </w:rPr>
+        <w:t xml:space="preserve">+10 </w:t>
+      </w:r>
+      <w:r>
+        <w:rPr>
+          <w:rFonts w:ascii="Courier New" w:hAnsi="Courier New" w:cs="Courier New"/>
+        </w:rPr>
+        <w:tab/>
+      </w:r>
+      <w:r>
+        <w:rPr>
+          <w:rFonts w:ascii="Courier New" w:hAnsi="Courier New" w:cs="Courier New"/>
+        </w:rPr>
+        <w:t xml:space="preserve">-10 </w:t>
+      </w:r>
+      <w:r>
+        <w:rPr>
+          <w:rFonts w:ascii="Courier New" w:hAnsi="Courier New" w:cs="Courier New"/>
+        </w:rPr>
+        <w:tab/>
+      </w:r>
+      <w:r>
+        <w:rPr>
+          <w:rFonts w:ascii="Courier New" w:hAnsi="Courier New" w:cs="Courier New"/>
+        </w:rPr>
+        <w:t xml:space="preserve">+14 </w:t>
+      </w:r>
+      <w:r>
+        <w:rPr>
+          <w:rFonts w:ascii="Courier New" w:hAnsi="Courier New" w:cs="Courier New"/>
+        </w:rPr>
+        <w:tab/>
+      </w:r>
+      <w:r>
+        <w:rPr>
+          <w:rFonts w:ascii="Courier New" w:hAnsi="Courier New" w:cs="Courier New"/>
+        </w:rPr>
+        <w:t xml:space="preserve">-14 </w:t>
+      </w:r>
+      <w:r>
+        <w:rPr>
+          <w:rFonts w:ascii="Courier New" w:hAnsi="Courier New" w:cs="Courier New"/>
+        </w:rPr>
+        <w:tab/>
+      </w:r>
+      <w:r>
+        <w:rPr>
+          <w:rFonts w:ascii="Courier New" w:hAnsi="Courier New" w:cs="Courier New"/>
+        </w:rPr>
+        <w:t xml:space="preserve">- 2 </w:t>
+      </w:r>
+      <w:r>
+        <w:rPr>
+          <w:rFonts w:ascii="Courier New" w:hAnsi="Courier New" w:cs="Courier New"/>
+        </w:rPr>
+        <w:tab/>
+        <w:t>+ 2</w:t>
+      </w:r>
+      <w:r>
+        <w:rPr>
+          <w:rFonts w:ascii="Courier New" w:hAnsi="Courier New" w:cs="Courier New"/>
+        </w:rPr>
+        <w:br/>
+      </w:r>
+      <w:r>
+        <w:rPr>
+          <w:rFonts w:ascii="Courier New" w:hAnsi="Courier New" w:cs="Courier New"/>
+        </w:rPr>
+        <w:t xml:space="preserve">51- 70 </w:t>
+      </w:r>
+      <w:r>
+        <w:rPr>
+          <w:rFonts w:ascii="Courier New" w:hAnsi="Courier New" w:cs="Courier New"/>
+        </w:rPr>
+        <w:tab/>
+      </w:r>
+      <w:r>
+        <w:rPr>
+          <w:rFonts w:ascii="Courier New" w:hAnsi="Courier New" w:cs="Courier New"/>
+        </w:rPr>
+        <w:t xml:space="preserve">+ 9 </w:t>
+      </w:r>
+      <w:r>
+        <w:rPr>
+          <w:rFonts w:ascii="Courier New" w:hAnsi="Courier New" w:cs="Courier New"/>
+        </w:rPr>
+        <w:tab/>
+      </w:r>
+      <w:r>
+        <w:rPr>
+          <w:rFonts w:ascii="Courier New" w:hAnsi="Courier New" w:cs="Courier New"/>
+        </w:rPr>
+        <w:t xml:space="preserve">- 9 </w:t>
+      </w:r>
+      <w:r>
+        <w:rPr>
+          <w:rFonts w:ascii="Courier New" w:hAnsi="Courier New" w:cs="Courier New"/>
+        </w:rPr>
+        <w:tab/>
+      </w:r>
+      <w:r>
+        <w:rPr>
+          <w:rFonts w:ascii="Courier New" w:hAnsi="Courier New" w:cs="Courier New"/>
+        </w:rPr>
+        <w:t xml:space="preserve">+15 </w:t>
+      </w:r>
+      <w:r>
+        <w:rPr>
+          <w:rFonts w:ascii="Courier New" w:hAnsi="Courier New" w:cs="Courier New"/>
+        </w:rPr>
+        <w:tab/>
+      </w:r>
+      <w:r>
+        <w:rPr>
+          <w:rFonts w:ascii="Courier New" w:hAnsi="Courier New" w:cs="Courier New"/>
+        </w:rPr>
+        <w:t xml:space="preserve">-15 </w:t>
+      </w:r>
+      <w:r>
+        <w:rPr>
+          <w:rFonts w:ascii="Courier New" w:hAnsi="Courier New" w:cs="Courier New"/>
+        </w:rPr>
+        <w:tab/>
+      </w:r>
+      <w:r>
+        <w:rPr>
+          <w:rFonts w:ascii="Courier New" w:hAnsi="Courier New" w:cs="Courier New"/>
+        </w:rPr>
+        <w:t xml:space="preserve">- 3 </w:t>
+      </w:r>
+      <w:r>
+        <w:rPr>
+          <w:rFonts w:ascii="Courier New" w:hAnsi="Courier New" w:cs="Courier New"/>
+        </w:rPr>
+        <w:tab/>
+        <w:t>+ 3</w:t>
+      </w:r>
+      <w:r>
+        <w:rPr>
+          <w:rFonts w:ascii="Courier New" w:hAnsi="Courier New" w:cs="Courier New"/>
+        </w:rPr>
+        <w:br/>
+      </w:r>
+      <w:r>
+        <w:rPr>
+          <w:rFonts w:ascii="Courier New" w:hAnsi="Courier New" w:cs="Courier New"/>
+        </w:rPr>
+        <w:t xml:space="preserve">71- 90 </w:t>
+      </w:r>
+      <w:r>
+        <w:rPr>
+          <w:rFonts w:ascii="Courier New" w:hAnsi="Courier New" w:cs="Courier New"/>
+        </w:rPr>
+        <w:tab/>
+      </w:r>
+      <w:r>
+        <w:rPr>
+          <w:rFonts w:ascii="Courier New" w:hAnsi="Courier New" w:cs="Courier New"/>
+        </w:rPr>
+        <w:t xml:space="preserve">+ 8 </w:t>
+      </w:r>
+      <w:r>
+        <w:rPr>
+          <w:rFonts w:ascii="Courier New" w:hAnsi="Courier New" w:cs="Courier New"/>
+        </w:rPr>
+        <w:tab/>
+      </w:r>
+      <w:r>
+        <w:rPr>
+          <w:rFonts w:ascii="Courier New" w:hAnsi="Courier New" w:cs="Courier New"/>
+        </w:rPr>
+        <w:t xml:space="preserve">- 8 </w:t>
+      </w:r>
+      <w:r>
+        <w:rPr>
+          <w:rFonts w:ascii="Courier New" w:hAnsi="Courier New" w:cs="Courier New"/>
+        </w:rPr>
+        <w:tab/>
+      </w:r>
+      <w:r>
+        <w:rPr>
+          <w:rFonts w:ascii="Courier New" w:hAnsi="Courier New" w:cs="Courier New"/>
+        </w:rPr>
+        <w:t xml:space="preserve">+16 </w:t>
+      </w:r>
+      <w:r>
+        <w:rPr>
+          <w:rFonts w:ascii="Courier New" w:hAnsi="Courier New" w:cs="Courier New"/>
+        </w:rPr>
+        <w:tab/>
+      </w:r>
+      <w:r>
+        <w:rPr>
+          <w:rFonts w:ascii="Courier New" w:hAnsi="Courier New" w:cs="Courier New"/>
+        </w:rPr>
+        <w:t xml:space="preserve">-16 </w:t>
+      </w:r>
+      <w:r>
+        <w:rPr>
+          <w:rFonts w:ascii="Courier New" w:hAnsi="Courier New" w:cs="Courier New"/>
+        </w:rPr>
+        <w:tab/>
+      </w:r>
+      <w:r>
+        <w:rPr>
+          <w:rFonts w:ascii="Courier New" w:hAnsi="Courier New" w:cs="Courier New"/>
+        </w:rPr>
+        <w:t xml:space="preserve">- 4 </w:t>
+      </w:r>
+      <w:r>
+        <w:rPr>
+          <w:rFonts w:ascii="Courier New" w:hAnsi="Courier New" w:cs="Courier New"/>
+        </w:rPr>
+        <w:tab/>
+        <w:t>+ 4</w:t>
+      </w:r>
+      <w:r>
+        <w:rPr>
+          <w:rFonts w:ascii="Courier New" w:hAnsi="Courier New" w:cs="Courier New"/>
+        </w:rPr>
+        <w:br/>
+      </w:r>
+      <w:r>
+        <w:rPr>
+          <w:rFonts w:ascii="Courier New" w:hAnsi="Courier New" w:cs="Courier New"/>
+        </w:rPr>
+        <w:t xml:space="preserve">91-115 </w:t>
+      </w:r>
+      <w:r>
+        <w:rPr>
+          <w:rFonts w:ascii="Courier New" w:hAnsi="Courier New" w:cs="Courier New"/>
+        </w:rPr>
+        <w:tab/>
+      </w:r>
+      <w:r>
+        <w:rPr>
+          <w:rFonts w:ascii="Courier New" w:hAnsi="Courier New" w:cs="Courier New"/>
+        </w:rPr>
+        <w:t xml:space="preserve">+ 7 </w:t>
+      </w:r>
+      <w:r>
+        <w:rPr>
+          <w:rFonts w:ascii="Courier New" w:hAnsi="Courier New" w:cs="Courier New"/>
+        </w:rPr>
+        <w:tab/>
+      </w:r>
+      <w:r>
+        <w:rPr>
+          <w:rFonts w:ascii="Courier New" w:hAnsi="Courier New" w:cs="Courier New"/>
+        </w:rPr>
+        <w:t xml:space="preserve">- 7 </w:t>
+      </w:r>
+      <w:r>
+        <w:rPr>
+          <w:rFonts w:ascii="Courier New" w:hAnsi="Courier New" w:cs="Courier New"/>
+        </w:rPr>
+        <w:tab/>
+      </w:r>
+      <w:r>
+        <w:rPr>
+          <w:rFonts w:ascii="Courier New" w:hAnsi="Courier New" w:cs="Courier New"/>
+        </w:rPr>
+        <w:t xml:space="preserve">+17 </w:t>
+      </w:r>
+      <w:r>
+        <w:rPr>
+          <w:rFonts w:ascii="Courier New" w:hAnsi="Courier New" w:cs="Courier New"/>
+        </w:rPr>
+        <w:tab/>
+      </w:r>
+      <w:r>
+        <w:rPr>
+          <w:rFonts w:ascii="Courier New" w:hAnsi="Courier New" w:cs="Courier New"/>
+        </w:rPr>
+        <w:t xml:space="preserve">-17 </w:t>
+      </w:r>
+      <w:r>
+        <w:rPr>
+          <w:rFonts w:ascii="Courier New" w:hAnsi="Courier New" w:cs="Courier New"/>
+        </w:rPr>
+        <w:tab/>
+      </w:r>
+      <w:r>
+        <w:rPr>
+          <w:rFonts w:ascii="Courier New" w:hAnsi="Courier New" w:cs="Courier New"/>
+        </w:rPr>
+        <w:t xml:space="preserve">- 5 </w:t>
+      </w:r>
+      <w:r>
+        <w:rPr>
+          <w:rFonts w:ascii="Courier New" w:hAnsi="Courier New" w:cs="Courier New"/>
+        </w:rPr>
+        <w:tab/>
+        <w:t>+ 5</w:t>
+      </w:r>
+      <w:r>
+        <w:rPr>
+          <w:rFonts w:ascii="Courier New" w:hAnsi="Courier New" w:cs="Courier New"/>
+        </w:rPr>
+        <w:br/>
+      </w:r>
+      <w:r>
+        <w:rPr>
+          <w:rFonts w:ascii="Courier New" w:hAnsi="Courier New" w:cs="Courier New"/>
+        </w:rPr>
+        <w:t>1</w:t>
+      </w:r>
+      <w:r>
+        <w:rPr>
+          <w:rFonts w:ascii="Courier New" w:hAnsi="Courier New" w:cs="Courier New"/>
+        </w:rPr>
+        <w:t xml:space="preserve">16-140 </w:t>
+      </w:r>
+      <w:r>
+        <w:rPr>
+          <w:rFonts w:ascii="Courier New" w:hAnsi="Courier New" w:cs="Courier New"/>
+        </w:rPr>
+        <w:tab/>
+      </w:r>
+      <w:r>
+        <w:rPr>
+          <w:rFonts w:ascii="Courier New" w:hAnsi="Courier New" w:cs="Courier New"/>
+        </w:rPr>
+        <w:t xml:space="preserve">+ 6 </w:t>
+      </w:r>
+      <w:r>
+        <w:rPr>
+          <w:rFonts w:ascii="Courier New" w:hAnsi="Courier New" w:cs="Courier New"/>
+        </w:rPr>
+        <w:tab/>
+      </w:r>
+      <w:r>
+        <w:rPr>
+          <w:rFonts w:ascii="Courier New" w:hAnsi="Courier New" w:cs="Courier New"/>
+        </w:rPr>
+        <w:t xml:space="preserve">- 6 </w:t>
+      </w:r>
+      <w:r>
+        <w:rPr>
+          <w:rFonts w:ascii="Courier New" w:hAnsi="Courier New" w:cs="Courier New"/>
+        </w:rPr>
+        <w:tab/>
+      </w:r>
+      <w:r>
+        <w:rPr>
+          <w:rFonts w:ascii="Courier New" w:hAnsi="Courier New" w:cs="Courier New"/>
+        </w:rPr>
+        <w:t xml:space="preserve">+18 </w:t>
+      </w:r>
+      <w:r>
+        <w:rPr>
+          <w:rFonts w:ascii="Courier New" w:hAnsi="Courier New" w:cs="Courier New"/>
+        </w:rPr>
+        <w:tab/>
+      </w:r>
+      <w:r>
+        <w:rPr>
+          <w:rFonts w:ascii="Courier New" w:hAnsi="Courier New" w:cs="Courier New"/>
+        </w:rPr>
+        <w:t xml:space="preserve">-18 </w:t>
+      </w:r>
+      <w:r>
+        <w:rPr>
+          <w:rFonts w:ascii="Courier New" w:hAnsi="Courier New" w:cs="Courier New"/>
+        </w:rPr>
+        <w:tab/>
+      </w:r>
+      <w:r>
+        <w:rPr>
+          <w:rFonts w:ascii="Courier New" w:hAnsi="Courier New" w:cs="Courier New"/>
+        </w:rPr>
+        <w:t xml:space="preserve">- 6 </w:t>
+      </w:r>
+      <w:r>
+        <w:rPr>
+          <w:rFonts w:ascii="Courier New" w:hAnsi="Courier New" w:cs="Courier New"/>
+        </w:rPr>
+        <w:tab/>
+        <w:t>+ 6</w:t>
+      </w:r>
+      <w:r>
+        <w:rPr>
+          <w:rFonts w:ascii="Courier New" w:hAnsi="Courier New" w:cs="Courier New"/>
+        </w:rPr>
+        <w:br/>
+      </w:r>
+      <w:r>
+        <w:rPr>
+          <w:rFonts w:ascii="Courier New" w:hAnsi="Courier New" w:cs="Courier New"/>
+        </w:rPr>
+        <w:t xml:space="preserve">141-165 </w:t>
+      </w:r>
+      <w:r>
+        <w:rPr>
+          <w:rFonts w:ascii="Courier New" w:hAnsi="Courier New" w:cs="Courier New"/>
+        </w:rPr>
+        <w:tab/>
+      </w:r>
+      <w:r>
+        <w:rPr>
+          <w:rFonts w:ascii="Courier New" w:hAnsi="Courier New" w:cs="Courier New"/>
+        </w:rPr>
+        <w:t xml:space="preserve">+ 5 </w:t>
+      </w:r>
+      <w:r>
+        <w:rPr>
+          <w:rFonts w:ascii="Courier New" w:hAnsi="Courier New" w:cs="Courier New"/>
+        </w:rPr>
+        <w:tab/>
+      </w:r>
+      <w:r>
+        <w:rPr>
+          <w:rFonts w:ascii="Courier New" w:hAnsi="Courier New" w:cs="Courier New"/>
+        </w:rPr>
+        <w:t xml:space="preserve">- 5 </w:t>
+      </w:r>
+      <w:r>
+        <w:rPr>
+          <w:rFonts w:ascii="Courier New" w:hAnsi="Courier New" w:cs="Courier New"/>
+        </w:rPr>
+        <w:tab/>
+      </w:r>
+      <w:r>
+        <w:rPr>
+          <w:rFonts w:ascii="Courier New" w:hAnsi="Courier New" w:cs="Courier New"/>
+        </w:rPr>
+        <w:t xml:space="preserve">+19 </w:t>
+      </w:r>
+      <w:r>
+        <w:rPr>
+          <w:rFonts w:ascii="Courier New" w:hAnsi="Courier New" w:cs="Courier New"/>
+        </w:rPr>
+        <w:tab/>
+      </w:r>
+      <w:r>
+        <w:rPr>
+          <w:rFonts w:ascii="Courier New" w:hAnsi="Courier New" w:cs="Courier New"/>
+        </w:rPr>
+        <w:t xml:space="preserve">-19 </w:t>
+      </w:r>
+      <w:r>
+        <w:rPr>
+          <w:rFonts w:ascii="Courier New" w:hAnsi="Courier New" w:cs="Courier New"/>
+        </w:rPr>
+        <w:tab/>
+      </w:r>
+      <w:r>
+        <w:rPr>
+          <w:rFonts w:ascii="Courier New" w:hAnsi="Courier New" w:cs="Courier New"/>
+        </w:rPr>
+        <w:t xml:space="preserve">- 7 </w:t>
+      </w:r>
+      <w:r>
+        <w:rPr>
+          <w:rFonts w:ascii="Courier New" w:hAnsi="Courier New" w:cs="Courier New"/>
+        </w:rPr>
+        <w:tab/>
+        <w:t>+ 7</w:t>
+      </w:r>
+      <w:r>
+        <w:rPr>
+          <w:rFonts w:ascii="Courier New" w:hAnsi="Courier New" w:cs="Courier New"/>
+        </w:rPr>
+        <w:br/>
+      </w:r>
+      <w:r>
+        <w:rPr>
+          <w:rFonts w:ascii="Courier New" w:hAnsi="Courier New" w:cs="Courier New"/>
+        </w:rPr>
+        <w:t xml:space="preserve">166-200 </w:t>
+      </w:r>
+      <w:r>
+        <w:rPr>
+          <w:rFonts w:ascii="Courier New" w:hAnsi="Courier New" w:cs="Courier New"/>
+        </w:rPr>
+        <w:tab/>
+      </w:r>
+      <w:r>
+        <w:rPr>
+          <w:rFonts w:ascii="Courier New" w:hAnsi="Courier New" w:cs="Courier New"/>
+        </w:rPr>
+        <w:t xml:space="preserve">+ 4 </w:t>
+      </w:r>
+      <w:r>
+        <w:rPr>
+          <w:rFonts w:ascii="Courier New" w:hAnsi="Courier New" w:cs="Courier New"/>
+        </w:rPr>
+        <w:tab/>
+      </w:r>
+      <w:r>
+        <w:rPr>
+          <w:rFonts w:ascii="Courier New" w:hAnsi="Courier New" w:cs="Courier New"/>
+        </w:rPr>
+        <w:t xml:space="preserve">- 4 </w:t>
+      </w:r>
+      <w:r>
+        <w:rPr>
+          <w:rFonts w:ascii="Courier New" w:hAnsi="Courier New" w:cs="Courier New"/>
+        </w:rPr>
+        <w:tab/>
+      </w:r>
+      <w:r>
+        <w:rPr>
+          <w:rFonts w:ascii="Courier New" w:hAnsi="Courier New" w:cs="Courier New"/>
+        </w:rPr>
+        <w:t xml:space="preserve">+20 </w:t>
+      </w:r>
+      <w:r>
+        <w:rPr>
+          <w:rFonts w:ascii="Courier New" w:hAnsi="Courier New" w:cs="Courier New"/>
+        </w:rPr>
+        <w:tab/>
+      </w:r>
+      <w:r>
+        <w:rPr>
+          <w:rFonts w:ascii="Courier New" w:hAnsi="Courier New" w:cs="Courier New"/>
+        </w:rPr>
+        <w:t xml:space="preserve">-20 </w:t>
+      </w:r>
+      <w:r>
+        <w:rPr>
+          <w:rFonts w:ascii="Courier New" w:hAnsi="Courier New" w:cs="Courier New"/>
+        </w:rPr>
+        <w:tab/>
+      </w:r>
+      <w:r>
+        <w:rPr>
+          <w:rFonts w:ascii="Courier New" w:hAnsi="Courier New" w:cs="Courier New"/>
+        </w:rPr>
+        <w:t xml:space="preserve">- 8 </w:t>
+      </w:r>
+      <w:r>
+        <w:rPr>
+          <w:rFonts w:ascii="Courier New" w:hAnsi="Courier New" w:cs="Courier New"/>
+        </w:rPr>
+        <w:tab/>
+        <w:t>+ 8</w:t>
+      </w:r>
+      <w:r>
+        <w:rPr>
+          <w:rFonts w:ascii="Courier New" w:hAnsi="Courier New" w:cs="Courier New"/>
+        </w:rPr>
+        <w:br/>
+      </w:r>
+      <w:r>
+        <w:rPr>
+          <w:rFonts w:ascii="Courier New" w:hAnsi="Courier New" w:cs="Courier New"/>
+        </w:rPr>
+        <w:t xml:space="preserve">201-235 </w:t>
+      </w:r>
+      <w:r>
+        <w:rPr>
+          <w:rFonts w:ascii="Courier New" w:hAnsi="Courier New" w:cs="Courier New"/>
+        </w:rPr>
+        <w:tab/>
+      </w:r>
+      <w:r>
+        <w:rPr>
+          <w:rFonts w:ascii="Courier New" w:hAnsi="Courier New" w:cs="Courier New"/>
+        </w:rPr>
+        <w:t xml:space="preserve">+ 3 </w:t>
+      </w:r>
+      <w:r>
+        <w:rPr>
+          <w:rFonts w:ascii="Courier New" w:hAnsi="Courier New" w:cs="Courier New"/>
+        </w:rPr>
+        <w:tab/>
+      </w:r>
+      <w:r>
+        <w:rPr>
+          <w:rFonts w:ascii="Courier New" w:hAnsi="Courier New" w:cs="Courier New"/>
+        </w:rPr>
+        <w:t xml:space="preserve">- 3 </w:t>
+      </w:r>
+      <w:r>
+        <w:rPr>
+          <w:rFonts w:ascii="Courier New" w:hAnsi="Courier New" w:cs="Courier New"/>
+        </w:rPr>
+        <w:tab/>
+      </w:r>
+      <w:r>
+        <w:rPr>
+          <w:rFonts w:ascii="Courier New" w:hAnsi="Courier New" w:cs="Courier New"/>
+        </w:rPr>
+        <w:t xml:space="preserve">+21 </w:t>
+      </w:r>
+      <w:r>
+        <w:rPr>
+          <w:rFonts w:ascii="Courier New" w:hAnsi="Courier New" w:cs="Courier New"/>
+        </w:rPr>
+        <w:tab/>
+      </w:r>
+      <w:r>
+        <w:rPr>
+          <w:rFonts w:ascii="Courier New" w:hAnsi="Courier New" w:cs="Courier New"/>
+        </w:rPr>
+        <w:t xml:space="preserve">-21 </w:t>
+      </w:r>
+      <w:r>
+        <w:rPr>
+          <w:rFonts w:ascii="Courier New" w:hAnsi="Courier New" w:cs="Courier New"/>
+        </w:rPr>
+        <w:tab/>
+      </w:r>
+      <w:r>
+        <w:rPr>
+          <w:rFonts w:ascii="Courier New" w:hAnsi="Courier New" w:cs="Courier New"/>
+        </w:rPr>
+        <w:t xml:space="preserve">- 9 </w:t>
+      </w:r>
+      <w:r>
+        <w:rPr>
+          <w:rFonts w:ascii="Courier New" w:hAnsi="Courier New" w:cs="Courier New"/>
+        </w:rPr>
+        <w:tab/>
+        <w:t>+ 9</w:t>
+      </w:r>
+      <w:r>
+        <w:rPr>
+          <w:rFonts w:ascii="Courier New" w:hAnsi="Courier New" w:cs="Courier New"/>
+        </w:rPr>
+        <w:br/>
+      </w:r>
+      <w:r>
+        <w:rPr>
+          <w:rFonts w:ascii="Courier New" w:hAnsi="Courier New" w:cs="Courier New"/>
+        </w:rPr>
+        <w:t xml:space="preserve">236-280 </w:t>
+      </w:r>
+      <w:r>
+        <w:rPr>
+          <w:rFonts w:ascii="Courier New" w:hAnsi="Courier New" w:cs="Courier New"/>
+        </w:rPr>
+        <w:tab/>
+      </w:r>
+      <w:r>
+        <w:rPr>
+          <w:rFonts w:ascii="Courier New" w:hAnsi="Courier New" w:cs="Courier New"/>
+        </w:rPr>
+        <w:t xml:space="preserve">+ 2 </w:t>
+      </w:r>
+      <w:r>
+        <w:rPr>
+          <w:rFonts w:ascii="Courier New" w:hAnsi="Courier New" w:cs="Courier New"/>
+        </w:rPr>
+        <w:tab/>
+      </w:r>
+      <w:r>
+        <w:rPr>
+          <w:rFonts w:ascii="Courier New" w:hAnsi="Courier New" w:cs="Courier New"/>
+        </w:rPr>
+        <w:t xml:space="preserve">- 2 </w:t>
+      </w:r>
+      <w:r>
+        <w:rPr>
+          <w:rFonts w:ascii="Courier New" w:hAnsi="Courier New" w:cs="Courier New"/>
+        </w:rPr>
+        <w:tab/>
+      </w:r>
+      <w:r>
+        <w:rPr>
+          <w:rFonts w:ascii="Courier New" w:hAnsi="Courier New" w:cs="Courier New"/>
+        </w:rPr>
+        <w:t xml:space="preserve">+22 </w:t>
+      </w:r>
+      <w:r>
+        <w:rPr>
+          <w:rFonts w:ascii="Courier New" w:hAnsi="Courier New" w:cs="Courier New"/>
+        </w:rPr>
+        <w:tab/>
+      </w:r>
+      <w:r>
+        <w:rPr>
+          <w:rFonts w:ascii="Courier New" w:hAnsi="Courier New" w:cs="Courier New"/>
+        </w:rPr>
+        <w:t xml:space="preserve">-22 </w:t>
+      </w:r>
+      <w:r>
+        <w:rPr>
+          <w:rFonts w:ascii="Courier New" w:hAnsi="Courier New" w:cs="Courier New"/>
+        </w:rPr>
+        <w:tab/>
+      </w:r>
+      <w:r>
+        <w:rPr>
+          <w:rFonts w:ascii="Courier New" w:hAnsi="Courier New" w:cs="Courier New"/>
+        </w:rPr>
+        <w:t xml:space="preserve">-10 </w:t>
+      </w:r>
+      <w:r>
+        <w:rPr>
+          <w:rFonts w:ascii="Courier New" w:hAnsi="Courier New" w:cs="Courier New"/>
+        </w:rPr>
+        <w:tab/>
+        <w:t>+10</w:t>
+      </w:r>
+      <w:r>
+        <w:rPr>
+          <w:rFonts w:ascii="Courier New" w:hAnsi="Courier New" w:cs="Courier New"/>
+        </w:rPr>
+        <w:br/>
+      </w:r>
+      <w:r>
+        <w:rPr>
+          <w:rFonts w:ascii="Courier New" w:hAnsi="Courier New" w:cs="Courier New"/>
+        </w:rPr>
+        <w:t xml:space="preserve">281-370 </w:t>
+      </w:r>
+      <w:r>
+        <w:rPr>
+          <w:rFonts w:ascii="Courier New" w:hAnsi="Courier New" w:cs="Courier New"/>
+        </w:rPr>
+        <w:tab/>
+      </w:r>
+      <w:r>
+        <w:rPr>
+          <w:rFonts w:ascii="Courier New" w:hAnsi="Courier New" w:cs="Courier New"/>
+        </w:rPr>
+        <w:t xml:space="preserve">+ 1 </w:t>
+      </w:r>
+      <w:r>
+        <w:rPr>
+          <w:rFonts w:ascii="Courier New" w:hAnsi="Courier New" w:cs="Courier New"/>
+        </w:rPr>
+        <w:tab/>
+      </w:r>
+      <w:r>
+        <w:rPr>
+          <w:rFonts w:ascii="Courier New" w:hAnsi="Courier New" w:cs="Courier New"/>
+        </w:rPr>
+        <w:t xml:space="preserve">- 1 </w:t>
+      </w:r>
+      <w:r>
+        <w:rPr>
+          <w:rFonts w:ascii="Courier New" w:hAnsi="Courier New" w:cs="Courier New"/>
+        </w:rPr>
+        <w:tab/>
+      </w:r>
+      <w:r>
+        <w:rPr>
+          <w:rFonts w:ascii="Courier New" w:hAnsi="Courier New" w:cs="Courier New"/>
+        </w:rPr>
+        <w:t xml:space="preserve">+23 </w:t>
+      </w:r>
+      <w:r>
+        <w:rPr>
+          <w:rFonts w:ascii="Courier New" w:hAnsi="Courier New" w:cs="Courier New"/>
+        </w:rPr>
+        <w:tab/>
+      </w:r>
+      <w:r>
+        <w:rPr>
+          <w:rFonts w:ascii="Courier New" w:hAnsi="Courier New" w:cs="Courier New"/>
+        </w:rPr>
+        <w:t xml:space="preserve">-23 </w:t>
+      </w:r>
+      <w:r>
+        <w:rPr>
+          <w:rFonts w:ascii="Courier New" w:hAnsi="Courier New" w:cs="Courier New"/>
+        </w:rPr>
+        <w:tab/>
+      </w:r>
+      <w:r>
+        <w:rPr>
+          <w:rFonts w:ascii="Courier New" w:hAnsi="Courier New" w:cs="Courier New"/>
+        </w:rPr>
+        <w:t xml:space="preserve">-11 </w:t>
+      </w:r>
+      <w:r>
+        <w:rPr>
+          <w:rFonts w:ascii="Courier New" w:hAnsi="Courier New" w:cs="Courier New"/>
+        </w:rPr>
+        <w:tab/>
+        <w:t>+11</w:t>
+      </w:r>
+      <w:r>
+        <w:rPr>
+          <w:rFonts w:ascii="Courier New" w:hAnsi="Courier New" w:cs="Courier New"/>
+        </w:rPr>
+        <w:br/>
+      </w:r>
+      <w:r>
+        <w:rPr>
+          <w:rFonts w:ascii="Courier New" w:hAnsi="Courier New" w:cs="Courier New"/>
+        </w:rPr>
+        <w:t xml:space="preserve">&gt;371 </w:t>
+      </w:r>
+      <w:r>
+        <w:rPr>
+          <w:rFonts w:ascii="Courier New" w:hAnsi="Courier New" w:cs="Courier New"/>
+        </w:rPr>
+        <w:tab/>
+      </w:r>
+      <w:r>
+        <w:rPr>
+          <w:rFonts w:ascii="Courier New" w:hAnsi="Courier New" w:cs="Courier New"/>
+        </w:rPr>
+        <w:tab/>
+      </w:r>
+      <w:r>
+        <w:rPr>
+          <w:rFonts w:ascii="Courier New" w:hAnsi="Courier New" w:cs="Courier New"/>
+        </w:rPr>
+        <w:t xml:space="preserve">+ 0 </w:t>
+      </w:r>
+      <w:r>
+        <w:rPr>
+          <w:rFonts w:ascii="Courier New" w:hAnsi="Courier New" w:cs="Courier New"/>
+        </w:rPr>
+        <w:tab/>
+      </w:r>
+      <w:r>
+        <w:rPr>
+          <w:rFonts w:ascii="Courier New" w:hAnsi="Courier New" w:cs="Courier New"/>
+        </w:rPr>
+        <w:t xml:space="preserve">- 0 </w:t>
+      </w:r>
+      <w:r>
+        <w:rPr>
+          <w:rFonts w:ascii="Courier New" w:hAnsi="Courier New" w:cs="Courier New"/>
+        </w:rPr>
+        <w:tab/>
+      </w:r>
+      <w:r>
+        <w:rPr>
+          <w:rFonts w:ascii="Courier New" w:hAnsi="Courier New" w:cs="Courier New"/>
+        </w:rPr>
+        <w:t xml:space="preserve">+24 </w:t>
+      </w:r>
+      <w:r>
+        <w:rPr>
+          <w:rFonts w:ascii="Courier New" w:hAnsi="Courier New" w:cs="Courier New"/>
+        </w:rPr>
+        <w:tab/>
+      </w:r>
+      <w:r>
+        <w:rPr>
+          <w:rFonts w:ascii="Courier New" w:hAnsi="Courier New" w:cs="Courier New"/>
+        </w:rPr>
+        <w:t xml:space="preserve">-24 </w:t>
+      </w:r>
+      <w:r>
+        <w:rPr>
+          <w:rFonts w:ascii="Courier New" w:hAnsi="Courier New" w:cs="Courier New"/>
+        </w:rPr>
+        <w:tab/>
+      </w:r>
+      <w:r>
+        <w:rPr>
+          <w:rFonts w:ascii="Courier New" w:hAnsi="Courier New" w:cs="Courier New"/>
+        </w:rPr>
+        <w:t xml:space="preserve">-12 </w:t>
+      </w:r>
+      <w:r>
+        <w:rPr>
+          <w:rFonts w:ascii="Courier New" w:hAnsi="Courier New" w:cs="Courier New"/>
+        </w:rPr>
+        <w:tab/>
+      </w:r>
+      <w:r>
+        <w:rPr>
+          <w:rFonts w:ascii="Courier New" w:hAnsi="Courier New" w:cs="Courier New"/>
+        </w:rPr>
+        <w:t>+12</w:t>
+      </w:r>
+    </w:p>
     <w:p>
       <w:pPr>
         <w:pStyle w:val="Kop1"/>
@@ -8414,13 +9583,13 @@
       <w:pPr>
         <w:pStyle w:val="Kop1"/>
       </w:pPr>
-      <w:bookmarkStart w:id="26" w:name="_Ref465232343"/>
-      <w:bookmarkStart w:id="27" w:name="_Toc465406690"/>
+      <w:bookmarkStart w:id="26" w:name="_Toc465406690"/>
+      <w:bookmarkStart w:id="27" w:name="_Ref465232343"/>
       <w:r>
         <w:lastRenderedPageBreak/>
         <w:t>Gebruikersinterface</w:t>
       </w:r>
-      <w:bookmarkEnd w:id="27"/>
+      <w:bookmarkEnd w:id="26"/>
     </w:p>
     <w:p>
       <w:r>
@@ -10356,7 +11525,7 @@
         <w:lastRenderedPageBreak/>
         <w:t>Instellingen</w:t>
       </w:r>
-      <w:bookmarkEnd w:id="26"/>
+      <w:bookmarkEnd w:id="27"/>
       <w:bookmarkEnd w:id="31"/>
     </w:p>
     <w:p>
@@ -14089,7 +15258,7 @@
       <w:rPr>
         <w:noProof/>
       </w:rPr>
-      <w:t>28</w:t>
+      <w:t>22</w:t>
     </w:r>
     <w:r>
       <w:rPr>
@@ -19762,7 +20931,7 @@
 </file>
 
 <file path=customXml/itemProps1.xml><?xml version="1.0" encoding="utf-8"?>
-<ds:datastoreItem xmlns:ds="http://schemas.openxmlformats.org/officeDocument/2006/customXml" ds:itemID="{48ECF1E6-CEAA-4541-8C8F-B31F5A7D48A8}">
+<ds:datastoreItem xmlns:ds="http://schemas.openxmlformats.org/officeDocument/2006/customXml" ds:itemID="{2E4A76A1-E535-4743-8D66-B4449FC394CA}">
   <ds:schemaRefs>
     <ds:schemaRef ds:uri="http://schemas.openxmlformats.org/officeDocument/2006/bibliography"/>
   </ds:schemaRefs>

</xml_diff>

<commit_message>
Voorbeeldbestand spelers.csv en handleiding bijgewerkt met juiste bestandsformaat
</commit_message>
<xml_diff>
--- a/IJC_UI/doc/Handleiding.docx
+++ b/IJC_UI/doc/Handleiding.docx
@@ -89,7 +89,6 @@
                                 <w:szCs w:val="56"/>
                               </w:rPr>
                             </w:pPr>
-                            <w:proofErr w:type="spellStart"/>
                             <w:r>
                               <w:rPr>
                                 <w:smallCaps/>
@@ -100,7 +99,6 @@
                               </w:rPr>
                               <w:t>Indelingsoftware</w:t>
                             </w:r>
-                            <w:proofErr w:type="spellEnd"/>
                           </w:p>
                           <w:p>
                             <w:pPr>
@@ -136,15 +134,7 @@
                           </w:p>
                           <w:p>
                             <w:r>
-                              <w:t xml:space="preserve">Dit document beschrijft het gebruik van de </w:t>
-                            </w:r>
-                            <w:proofErr w:type="spellStart"/>
-                            <w:r>
-                              <w:t>indelingsoftware</w:t>
-                            </w:r>
-                            <w:proofErr w:type="spellEnd"/>
-                            <w:r>
-                              <w:t xml:space="preserve"> voor interne schaakcompetities.</w:t>
+                              <w:t>Dit document beschrijft het gebruik van de indelingsoftware voor interne schaakcompetities.</w:t>
                             </w:r>
                           </w:p>
                         </w:txbxContent>
@@ -923,12 +913,7 @@
             <w:pStyle w:val="Kop1"/>
           </w:pPr>
           <w:r>
-            <w:t>Inho</w:t>
-          </w:r>
-          <w:bookmarkStart w:id="1" w:name="_GoBack"/>
-          <w:bookmarkEnd w:id="1"/>
-          <w:r>
-            <w:t>ud</w:t>
+            <w:t>Inhoud</w:t>
           </w:r>
           <w:bookmarkEnd w:id="0"/>
         </w:p>
@@ -3769,24 +3754,16 @@
       <w:pPr>
         <w:pStyle w:val="Kop1"/>
       </w:pPr>
-      <w:bookmarkStart w:id="2" w:name="_Toc465406669"/>
+      <w:bookmarkStart w:id="1" w:name="_Toc465406669"/>
       <w:r>
         <w:lastRenderedPageBreak/>
         <w:t>Introductie</w:t>
       </w:r>
-      <w:bookmarkEnd w:id="2"/>
-    </w:p>
-    <w:p>
-      <w:r>
-        <w:t xml:space="preserve">Deze handleiding beschrijft het gebruik van de </w:t>
-      </w:r>
-      <w:proofErr w:type="spellStart"/>
-      <w:r>
-        <w:t>indelingsoftware</w:t>
-      </w:r>
-      <w:proofErr w:type="spellEnd"/>
-      <w:r>
-        <w:t xml:space="preserve"> voor interne schaakcompetities. Naast het indelen is het ook mogelijk wedstrijdresultaten in te voeren en te verwerken tot een nieuwe stand. Op basis van deze nieuwe stand kan er vervolgens weer een indeling gemaakt worden, etc.</w:t>
+      <w:bookmarkEnd w:id="1"/>
+    </w:p>
+    <w:p>
+      <w:r>
+        <w:t>Deze handleiding beschrijft het gebruik van de indelingsoftware voor interne schaakcompetities. Naast het indelen is het ook mogelijk wedstrijdresultaten in te voeren en te verwerken tot een nieuwe stand. Op basis van deze nieuwe stand kan er vervolgens weer een indeling gemaakt worden, etc.</w:t>
       </w:r>
     </w:p>
     <w:p>
@@ -3796,15 +3773,7 @@
     </w:p>
     <w:p>
       <w:r>
-        <w:t xml:space="preserve">De software wordt gepubliceerd onder de GPL 3.0 licentie en is te vinden op </w:t>
-      </w:r>
-      <w:proofErr w:type="spellStart"/>
-      <w:r>
-        <w:t>GitHub</w:t>
-      </w:r>
-      <w:proofErr w:type="spellEnd"/>
-      <w:r>
-        <w:t xml:space="preserve">: </w:t>
+        <w:t xml:space="preserve">De software wordt gepubliceerd onder de GPL 3.0 licentie en is te vinden op GitHub: </w:t>
       </w:r>
       <w:hyperlink r:id="rId9" w:history="1">
         <w:r>
@@ -3869,12 +3838,12 @@
       <w:pPr>
         <w:pStyle w:val="Kop1"/>
       </w:pPr>
-      <w:bookmarkStart w:id="3" w:name="_Toc465406670"/>
+      <w:bookmarkStart w:id="2" w:name="_Toc465406670"/>
       <w:r>
         <w:lastRenderedPageBreak/>
         <w:t>Quick Start</w:t>
       </w:r>
-      <w:bookmarkEnd w:id="3"/>
+      <w:bookmarkEnd w:id="2"/>
     </w:p>
     <w:p>
       <w:r>
@@ -3910,49 +3879,7 @@
         <w:rPr>
           <w:lang w:val="fr-FR"/>
         </w:rPr>
-        <w:t xml:space="preserve"> – Dit </w:t>
-      </w:r>
-      <w:proofErr w:type="spellStart"/>
-      <w:r>
-        <w:rPr>
-          <w:lang w:val="fr-FR"/>
-        </w:rPr>
-        <w:t>is</w:t>
-      </w:r>
-      <w:proofErr w:type="spellEnd"/>
-      <w:r>
-        <w:rPr>
-          <w:lang w:val="fr-FR"/>
-        </w:rPr>
-        <w:t xml:space="preserve"> de </w:t>
-      </w:r>
-      <w:proofErr w:type="spellStart"/>
-      <w:r>
-        <w:rPr>
-          <w:lang w:val="fr-FR"/>
-        </w:rPr>
-        <w:t>applicatie</w:t>
-      </w:r>
-      <w:proofErr w:type="spellEnd"/>
-      <w:r>
-        <w:rPr>
-          <w:lang w:val="fr-FR"/>
-        </w:rPr>
-        <w:t xml:space="preserve"> </w:t>
-      </w:r>
-      <w:proofErr w:type="spellStart"/>
-      <w:r>
-        <w:rPr>
-          <w:lang w:val="fr-FR"/>
-        </w:rPr>
-        <w:t>executable</w:t>
-      </w:r>
-      <w:proofErr w:type="spellEnd"/>
-      <w:r>
-        <w:rPr>
-          <w:lang w:val="fr-FR"/>
-        </w:rPr>
-        <w:t xml:space="preserve">. </w:t>
+        <w:t xml:space="preserve"> – Dit is de applicatie executable. </w:t>
       </w:r>
       <w:r>
         <w:t>Java 1.7 of hoger is benodigd om deze uit te voeren.</w:t>
@@ -3978,13 +3905,8 @@
       <w:r>
         <w:t xml:space="preserve"> – Windows batch file om de applicatie te starten met de benodigde parameters (m.n. </w:t>
       </w:r>
-      <w:proofErr w:type="spellStart"/>
-      <w:r>
-        <w:t>logging</w:t>
-      </w:r>
-      <w:proofErr w:type="spellEnd"/>
-      <w:r>
-        <w:t>)</w:t>
+      <w:r>
+        <w:t>logging)</w:t>
       </w:r>
     </w:p>
     <w:p>
@@ -3998,7 +3920,6 @@
           <w:b/>
         </w:rPr>
       </w:pPr>
-      <w:proofErr w:type="spellStart"/>
       <w:r>
         <w:rPr>
           <w:b/>
@@ -4011,7 +3932,6 @@
         </w:rPr>
         <w:t>ie.json</w:t>
       </w:r>
-      <w:proofErr w:type="spellEnd"/>
       <w:r>
         <w:t xml:space="preserve"> – Dit bestand bevat de configuratie gegevens voor de applicatie (optioneel). Wordt automatisch aangemaakt bij het gebruik van de software.</w:t>
       </w:r>
@@ -4027,14 +3947,12 @@
           <w:b/>
         </w:rPr>
       </w:pPr>
-      <w:proofErr w:type="spellStart"/>
       <w:r>
         <w:rPr>
           <w:b/>
         </w:rPr>
         <w:t>status.json</w:t>
       </w:r>
-      <w:proofErr w:type="spellEnd"/>
       <w:r>
         <w:t xml:space="preserve"> – Dit bestand bevat de gegevens van de competitie (optioneel). Wordt automatisch aangemaakt bij gebruik van de software.</w:t>
       </w:r>
@@ -4166,7 +4084,7 @@
       <w:pPr>
         <w:pStyle w:val="Kop2"/>
       </w:pPr>
-      <w:bookmarkStart w:id="4" w:name="_Toc465406671"/>
+      <w:bookmarkStart w:id="3" w:name="_Toc465406671"/>
       <w:r>
         <w:t>Aan</w:t>
       </w:r>
@@ -4182,7 +4100,7 @@
       <w:r>
         <w:t xml:space="preserve"> melden van spelers</w:t>
       </w:r>
-      <w:bookmarkEnd w:id="4"/>
+      <w:bookmarkEnd w:id="3"/>
     </w:p>
     <w:p>
       <w:pPr>
@@ -4472,34 +4390,18 @@
     </w:p>
     <w:p>
       <w:r>
-        <w:t>Door op de kolomnaam (‘</w:t>
-      </w:r>
-      <w:proofErr w:type="spellStart"/>
-      <w:r>
-        <w:t>Aanw</w:t>
-      </w:r>
-      <w:proofErr w:type="spellEnd"/>
-      <w:r>
-        <w:t xml:space="preserve">’) te klikken worden alle spelers aan- of afgemeld. Indien de meeste spelers aanwezig zijn, wordt de hele groep afgemeld en </w:t>
-      </w:r>
-      <w:proofErr w:type="spellStart"/>
-      <w:r>
-        <w:t>vice</w:t>
-      </w:r>
-      <w:proofErr w:type="spellEnd"/>
-      <w:r>
-        <w:t xml:space="preserve"> versa. Hierna kan nog steeds per speler zijn aanwezigheid worden vastgelegd.</w:t>
+        <w:t>Door op de kolomnaam (‘Aanw’) te klikken worden alle spelers aan- of afgemeld. Indien de meeste spelers aanwezig zijn, wordt de hele groep afgemeld en vice versa. Hierna kan nog steeds per speler zijn aanwezigheid worden vastgelegd.</w:t>
       </w:r>
     </w:p>
     <w:p>
       <w:pPr>
         <w:pStyle w:val="Kop2"/>
       </w:pPr>
-      <w:bookmarkStart w:id="5" w:name="_Toc465406672"/>
+      <w:bookmarkStart w:id="4" w:name="_Toc465406672"/>
       <w:r>
         <w:t>Aanwezige spelers indelen in wedstrijden</w:t>
       </w:r>
-      <w:bookmarkEnd w:id="5"/>
+      <w:bookmarkEnd w:id="4"/>
     </w:p>
     <w:p>
       <w:pPr>
@@ -4976,11 +4878,11 @@
       <w:pPr>
         <w:pStyle w:val="Kop2"/>
       </w:pPr>
-      <w:bookmarkStart w:id="6" w:name="_Toc465406673"/>
+      <w:bookmarkStart w:id="5" w:name="_Toc465406673"/>
       <w:r>
         <w:t>Speelschema exporteren</w:t>
       </w:r>
-      <w:bookmarkEnd w:id="6"/>
+      <w:bookmarkEnd w:id="5"/>
     </w:p>
     <w:p>
       <w:r>
@@ -5006,15 +4908,7 @@
       </w:r>
       <w:r>
         <w:lastRenderedPageBreak/>
-        <w:t xml:space="preserve">geopend in Excel of </w:t>
-      </w:r>
-      <w:proofErr w:type="spellStart"/>
-      <w:r>
-        <w:t>OpenOffice</w:t>
-      </w:r>
-      <w:proofErr w:type="spellEnd"/>
-      <w:r>
-        <w:t>. Iedere groep heeft een tabblad met daarin zijn wedstrijden</w:t>
+        <w:t>geopend in Excel of OpenOffice. Iedere groep heeft een tabblad met daarin zijn wedstrijden</w:t>
       </w:r>
       <w:r>
         <w:t>. De applicatie verlaat nu de automatische modus.</w:t>
@@ -5026,25 +4920,17 @@
       <w:pPr>
         <w:pStyle w:val="Kop2"/>
       </w:pPr>
-      <w:bookmarkStart w:id="7" w:name="_Ref465264100"/>
-      <w:bookmarkStart w:id="8" w:name="_Toc465406674"/>
+      <w:bookmarkStart w:id="6" w:name="_Ref465264100"/>
+      <w:bookmarkStart w:id="7" w:name="_Toc465406674"/>
       <w:r>
         <w:t>Wedstrijdresultaten invoeren</w:t>
       </w:r>
+      <w:bookmarkEnd w:id="6"/>
       <w:bookmarkEnd w:id="7"/>
-      <w:bookmarkEnd w:id="8"/>
-    </w:p>
-    <w:p>
-      <w:r>
-        <w:t xml:space="preserve">Na het spelen van de wedstrijden komen de speelschema’s retour met hierop de uitslagen </w:t>
-      </w:r>
-      <w:proofErr w:type="spellStart"/>
-      <w:r>
-        <w:t>ingvuld</w:t>
-      </w:r>
-      <w:proofErr w:type="spellEnd"/>
-      <w:r>
-        <w:t xml:space="preserve"> (1-0, 0-1 of ½-½) . Deze uitslagen kunnen worden overgenomen door voor iedere groep door het uitslagscherm te openen middels de knop ‘3a. Uitslagen’. In het opkomende scherm kunnen vervolgens de uitslagen worden overgenomen.</w:t>
+    </w:p>
+    <w:p>
+      <w:r>
+        <w:t>Na het spelen van de wedstrijden komen de speelschema’s retour met hierop de uitslagen ingvuld (1-0, 0-1 of ½-½) . Deze uitslagen kunnen worden overgenomen door voor iedere groep door het uitslagscherm te openen middels de knop ‘3a. Uitslagen’. In het opkomende scherm kunnen vervolgens de uitslagen worden overgenomen.</w:t>
       </w:r>
     </w:p>
     <w:p>
@@ -5162,11 +5048,11 @@
       <w:pPr>
         <w:pStyle w:val="Kop2"/>
       </w:pPr>
-      <w:bookmarkStart w:id="9" w:name="_Toc465406675"/>
+      <w:bookmarkStart w:id="8" w:name="_Toc465406675"/>
       <w:r>
         <w:t>Resultaten verwerken tot nieuwe stand</w:t>
       </w:r>
-      <w:bookmarkEnd w:id="9"/>
+      <w:bookmarkEnd w:id="8"/>
     </w:p>
     <w:p>
       <w:r>
@@ -5221,12 +5107,12 @@
       <w:pPr>
         <w:pStyle w:val="Kop2"/>
       </w:pPr>
-      <w:bookmarkStart w:id="10" w:name="_Toc465406676"/>
+      <w:bookmarkStart w:id="9" w:name="_Toc465406676"/>
       <w:r>
         <w:lastRenderedPageBreak/>
         <w:t>Hoofdscherm</w:t>
       </w:r>
-      <w:bookmarkEnd w:id="10"/>
+      <w:bookmarkEnd w:id="9"/>
     </w:p>
     <w:p>
       <w:r>
@@ -5356,22 +5242,22 @@
       <w:pPr>
         <w:pStyle w:val="Kop2"/>
       </w:pPr>
-      <w:bookmarkStart w:id="11" w:name="_Toc465406677"/>
+      <w:bookmarkStart w:id="10" w:name="_Toc465406677"/>
       <w:r>
         <w:t>Knoppenbalk</w:t>
       </w:r>
-      <w:bookmarkEnd w:id="11"/>
+      <w:bookmarkEnd w:id="10"/>
     </w:p>
     <w:p>
       <w:pPr>
         <w:pStyle w:val="Kop2"/>
         <w:ind w:left="431" w:hanging="431"/>
       </w:pPr>
-      <w:bookmarkStart w:id="12" w:name="_Toc465406678"/>
+      <w:bookmarkStart w:id="11" w:name="_Toc465406678"/>
       <w:r>
         <w:t>De knoppenbalk geeft toegang tot de volgende functies:</w:t>
       </w:r>
-      <w:bookmarkEnd w:id="12"/>
+      <w:bookmarkEnd w:id="11"/>
     </w:p>
     <w:p>
       <w:r>
@@ -5443,15 +5329,7 @@
         </w:numPr>
       </w:pPr>
       <w:r>
-        <w:t xml:space="preserve">1a. Maak wedstrijdgroep – Maak voor de huidige groep (geselecteerde tabblad) de wedstrijdgroep. Deze bestaat uit de aanwezige spelers van deze groep, mits niet doorgeschoven, en de doorgeschoven spelers van de lagere groep. Deze knop bepaalt de doorschuivers niet opnieuw. Deze blijven zoals door het automatisch algoritme bepaalt, maar kunnen </w:t>
-      </w:r>
-      <w:proofErr w:type="spellStart"/>
-      <w:r>
-        <w:t>handmatg</w:t>
-      </w:r>
-      <w:proofErr w:type="spellEnd"/>
-      <w:r>
-        <w:t xml:space="preserve"> in deze tabel wel worden aangepast (zie </w:t>
+        <w:t xml:space="preserve">1a. Maak wedstrijdgroep – Maak voor de huidige groep (geselecteerde tabblad) de wedstrijdgroep. Deze bestaat uit de aanwezige spelers van deze groep, mits niet doorgeschoven, en de doorgeschoven spelers van de lagere groep. Deze knop bepaalt de doorschuivers niet opnieuw. Deze blijven zoals door het automatisch algoritme bepaalt, maar kunnen handmatg in deze tabel wel worden aangepast (zie </w:t>
       </w:r>
       <w:r>
         <w:rPr>
@@ -5554,15 +5432,7 @@
         </w:numPr>
       </w:pPr>
       <w:r>
-        <w:t xml:space="preserve">4. Update stand – Verwerk de uitslagen tot een nieuwe stand en exporteer de gewenste uitvoerbestanden. Na verwerking wordt er een </w:t>
-      </w:r>
-      <w:proofErr w:type="spellStart"/>
-      <w:r>
-        <w:t>popup</w:t>
-      </w:r>
-      <w:proofErr w:type="spellEnd"/>
-      <w:r>
-        <w:t xml:space="preserve"> scherm getoond met de nieuwe stand.</w:t>
+        <w:t>4. Update stand – Verwerk de uitslagen tot een nieuwe stand en exporteer de gewenste uitvoerbestanden. Na verwerking wordt er een popup scherm getoond met de nieuwe stand.</w:t>
       </w:r>
     </w:p>
     <w:p>
@@ -5574,26 +5444,18 @@
         </w:numPr>
       </w:pPr>
       <w:r>
-        <w:t xml:space="preserve">Naast deze </w:t>
-      </w:r>
-      <w:proofErr w:type="spellStart"/>
-      <w:r>
-        <w:t>laaste</w:t>
-      </w:r>
-      <w:proofErr w:type="spellEnd"/>
-      <w:r>
-        <w:t xml:space="preserve"> knop staat de huidige periode en ronde.</w:t>
+        <w:t>Naast deze laaste knop staat de huidige periode en ronde.</w:t>
       </w:r>
     </w:p>
     <w:p>
       <w:pPr>
         <w:pStyle w:val="Kop2"/>
       </w:pPr>
-      <w:bookmarkStart w:id="13" w:name="_Toc465406679"/>
+      <w:bookmarkStart w:id="12" w:name="_Toc465406679"/>
       <w:r>
         <w:t>Menu</w:t>
       </w:r>
-      <w:bookmarkEnd w:id="13"/>
+      <w:bookmarkEnd w:id="12"/>
     </w:p>
     <w:p>
       <w:r>
@@ -5637,30 +5499,7 @@
       </w:r>
       <w:r>
         <w:tab/>
-      </w:r>
-      <w:proofErr w:type="spellStart"/>
-      <w:r>
-        <w:t>Open</w:t>
-      </w:r>
-      <w:proofErr w:type="spellEnd"/>
-      <w:r>
-        <w:t xml:space="preserve"> </w:t>
-      </w:r>
-      <w:proofErr w:type="spellStart"/>
-      <w:r>
-        <w:t>json</w:t>
-      </w:r>
-      <w:proofErr w:type="spellEnd"/>
-      <w:r>
-        <w:t xml:space="preserve"> of </w:t>
-      </w:r>
-      <w:proofErr w:type="spellStart"/>
-      <w:r>
-        <w:t>txt</w:t>
-      </w:r>
-      <w:proofErr w:type="spellEnd"/>
-      <w:r>
-        <w:t xml:space="preserve"> bestand</w:t>
+        <w:t>Open json of txt bestand</w:t>
       </w:r>
     </w:p>
     <w:p>
@@ -5709,43 +5548,8 @@
           <w:lang w:val="en-US"/>
         </w:rPr>
         <w:tab/>
-      </w:r>
-      <w:proofErr w:type="spellStart"/>
-      <w:r>
-        <w:rPr>
-          <w:lang w:val="en-US"/>
-        </w:rPr>
-        <w:t>Save</w:t>
-      </w:r>
-      <w:proofErr w:type="spellEnd"/>
-      <w:r>
-        <w:rPr>
-          <w:lang w:val="en-US"/>
-        </w:rPr>
-        <w:t xml:space="preserve"> status in </w:t>
-      </w:r>
-      <w:proofErr w:type="spellStart"/>
-      <w:r>
-        <w:rPr>
-          <w:lang w:val="en-US"/>
-        </w:rPr>
-        <w:t>json</w:t>
-      </w:r>
-      <w:proofErr w:type="spellEnd"/>
-      <w:r>
-        <w:rPr>
-          <w:lang w:val="en-US"/>
-        </w:rPr>
-        <w:t xml:space="preserve"> </w:t>
-      </w:r>
-      <w:proofErr w:type="spellStart"/>
-      <w:r>
-        <w:rPr>
-          <w:lang w:val="en-US"/>
-        </w:rPr>
-        <w:t>bestand</w:t>
-      </w:r>
-      <w:proofErr w:type="spellEnd"/>
+        <w:t>Save status in json bestand</w:t>
+      </w:r>
     </w:p>
     <w:p>
       <w:pPr>
@@ -6110,15 +5914,7 @@
         <w:t xml:space="preserve"> </w:t>
       </w:r>
       <w:r>
-        <w:t xml:space="preserve"> - Uitgebreide versie van vorige bestand, aangevuld met onder andere KEI informatie, KNSB nummer en langere speelhistorie. Kan eventueel later gebruikt worden als start voor een </w:t>
-      </w:r>
-      <w:proofErr w:type="spellStart"/>
-      <w:r>
-        <w:t>voglende</w:t>
-      </w:r>
-      <w:proofErr w:type="spellEnd"/>
-      <w:r>
-        <w:t xml:space="preserve"> IJC ronde.</w:t>
+        <w:t xml:space="preserve"> - Uitgebreide versie van vorige bestand, aangevuld met onder andere KEI informatie, KNSB nummer en langere speelhistorie. Kan eventueel later gebruikt worden als start voor een voglende IJC ronde.</w:t>
       </w:r>
     </w:p>
     <w:p>
@@ -6160,7 +5956,6 @@
           <w:numId w:val="5"/>
         </w:numPr>
       </w:pPr>
-      <w:proofErr w:type="spellStart"/>
       <w:r>
         <w:rPr>
           <w:b/>
@@ -6180,7 +5975,6 @@
         </w:rPr>
         <w:t>Uitslag.json</w:t>
       </w:r>
-      <w:proofErr w:type="spellEnd"/>
       <w:r>
         <w:t xml:space="preserve"> – JSON bestand met groepsindelingen ná verwerken uitslag. </w:t>
       </w:r>
@@ -6249,15 +6043,7 @@
     </w:p>
     <w:p>
       <w:r>
-        <w:t xml:space="preserve">Na het maken van alle betreffende bestanden wordt er een </w:t>
-      </w:r>
-      <w:proofErr w:type="spellStart"/>
-      <w:r>
-        <w:t>popup</w:t>
-      </w:r>
-      <w:proofErr w:type="spellEnd"/>
-      <w:r>
-        <w:t xml:space="preserve"> scherm getoond met de nieuwe stand (</w:t>
+        <w:t>Na het maken van alle betreffende bestanden wordt er een popup scherm getoond met de nieuwe stand (</w:t>
       </w:r>
       <w:r>
         <w:t>R</w:t>
@@ -6289,23 +6075,7 @@
         <w:t xml:space="preserve">Door nu in het menu te kiezen voor ‘Indeling -&gt; Volgende ronde’ wordt de nieuw berekende stand </w:t>
       </w:r>
       <w:r>
-        <w:t xml:space="preserve">verplaatst naar de </w:t>
-      </w:r>
-      <w:proofErr w:type="spellStart"/>
-      <w:r>
-        <w:t>aanwezigsheidstabel</w:t>
-      </w:r>
-      <w:proofErr w:type="spellEnd"/>
-      <w:r>
-        <w:t xml:space="preserve"> links in het scherm en wordt het </w:t>
-      </w:r>
-      <w:proofErr w:type="spellStart"/>
-      <w:r>
-        <w:t>rondenummer</w:t>
-      </w:r>
-      <w:proofErr w:type="spellEnd"/>
-      <w:r>
-        <w:t xml:space="preserve"> verhoogd. Aangezien de ‘Auto’ verwerking aan wordt gezet, worden er ook direct wedstrijdgroepen en wedstrijden ingedeeld. </w:t>
+        <w:t xml:space="preserve">verplaatst naar de aanwezigsheidstabel links in het scherm en wordt het rondenummer verhoogd. Aangezien de ‘Auto’ verwerking aan wordt gezet, worden er ook direct wedstrijdgroepen en wedstrijden ingedeeld. </w:t>
       </w:r>
       <w:r>
         <w:t>Vanaf hier kan m</w:t>
@@ -6319,12 +6089,12 @@
       <w:pPr>
         <w:pStyle w:val="Kop1"/>
       </w:pPr>
-      <w:bookmarkStart w:id="14" w:name="_Toc465406680"/>
+      <w:bookmarkStart w:id="13" w:name="_Toc465406680"/>
       <w:r>
         <w:lastRenderedPageBreak/>
         <w:t>Beheer van spelers</w:t>
       </w:r>
-      <w:bookmarkEnd w:id="14"/>
+      <w:bookmarkEnd w:id="13"/>
     </w:p>
     <w:p>
       <w:r>
@@ -6333,15 +6103,7 @@
     </w:p>
     <w:p>
       <w:r>
-        <w:t xml:space="preserve">Standaard voorziet de applicatie in zeven </w:t>
-      </w:r>
-      <w:proofErr w:type="spellStart"/>
-      <w:r>
-        <w:t>speelniveau’s</w:t>
-      </w:r>
-      <w:proofErr w:type="spellEnd"/>
-      <w:r>
-        <w:t xml:space="preserve"> : Pion, Paard, Loper, Toren, Dame, Koning en Keizer. Middels de configuratie is dat aan te passen naar minder groepen en naar meer (maximaal 10 groepen).</w:t>
+        <w:t>Standaard voorziet de applicatie in zeven speelniveau’s : Pion, Paard, Loper, Toren, Dame, Koning en Keizer. Middels de configuratie is dat aan te passen naar minder groepen en naar meer (maximaal 10 groepen).</w:t>
       </w:r>
     </w:p>
     <w:p>
@@ -6449,15 +6211,7 @@
         <w:t>Voeg Speler toe, na…</w:t>
       </w:r>
       <w:r>
-        <w:t xml:space="preserve"> – Voeg een nieuwe speler toe na de geselecteerde speler in de lijst. Deze speler krijgt een rating en aantal punten die overeenkomen met de locatie waar hij wordt toegevoegd (gemiddelde van bovenliggende en onderliggende speler). Hetzelfde scherm als bij Bewerk Speler wordt geopend, deels </w:t>
-      </w:r>
-      <w:proofErr w:type="spellStart"/>
-      <w:r>
-        <w:t>voorgevuld</w:t>
-      </w:r>
-      <w:proofErr w:type="spellEnd"/>
-      <w:r>
-        <w:t xml:space="preserve"> met deze informatie.</w:t>
+        <w:t xml:space="preserve"> – Voeg een nieuwe speler toe na de geselecteerde speler in de lijst. Deze speler krijgt een rating en aantal punten die overeenkomen met de locatie waar hij wordt toegevoegd (gemiddelde van bovenliggende en onderliggende speler). Hetzelfde scherm als bij Bewerk Speler wordt geopend, deels voorgevuld met deze informatie.</w:t>
       </w:r>
     </w:p>
     <w:p>
@@ -6738,15 +6492,7 @@
         <w:t>KNSB nummer</w:t>
       </w:r>
       <w:r>
-        <w:t xml:space="preserve"> – KNSB lidmaatschapsnummer. Indien niet beschikbaar, kan 1234567 worden ingevuld, waarna het systeem een </w:t>
-      </w:r>
-      <w:proofErr w:type="spellStart"/>
-      <w:r>
-        <w:t>hash</w:t>
-      </w:r>
-      <w:proofErr w:type="spellEnd"/>
-      <w:r>
-        <w:t xml:space="preserve"> berekend op basis van de naam van de speler, beginnende met het cijfer 1.</w:t>
+        <w:t xml:space="preserve"> – KNSB lidmaatschapsnummer. Indien niet beschikbaar, kan 1234567 worden ingevuld, waarna het systeem een hash berekend op basis van de naam van de speler, beginnende met het cijfer 1.</w:t>
       </w:r>
     </w:p>
     <w:p>
@@ -6764,15 +6510,7 @@
         <w:t>Tegenstanders</w:t>
       </w:r>
       <w:r>
-        <w:t xml:space="preserve"> – De laatste vier tegenstanders waar deze speler tegen heeft gespeeld. Hier worden de </w:t>
-      </w:r>
-      <w:proofErr w:type="spellStart"/>
-      <w:r>
-        <w:t>intialen</w:t>
-      </w:r>
-      <w:proofErr w:type="spellEnd"/>
-      <w:r>
-        <w:t xml:space="preserve"> van de tegenstander getoond. Een ‘+’ betekent winst, ‘-‘ betekent verlies en ‘=’ gelijkspel.</w:t>
+        <w:t xml:space="preserve"> – De laatste vier tegenstanders waar deze speler tegen heeft gespeeld. Hier worden de intialen van de tegenstander getoond. Een ‘+’ betekent winst, ‘-‘ betekent verlies en ‘=’ gelijkspel.</w:t>
       </w:r>
     </w:p>
     <w:p>
@@ -6827,14 +6565,14 @@
       <w:pPr>
         <w:pStyle w:val="Kop1"/>
       </w:pPr>
-      <w:bookmarkStart w:id="15" w:name="_Ref465263924"/>
-      <w:bookmarkStart w:id="16" w:name="_Toc465406681"/>
+      <w:bookmarkStart w:id="14" w:name="_Ref465263924"/>
+      <w:bookmarkStart w:id="15" w:name="_Toc465406681"/>
       <w:r>
         <w:lastRenderedPageBreak/>
         <w:t>Wedstrijdgroepen</w:t>
       </w:r>
+      <w:bookmarkEnd w:id="14"/>
       <w:bookmarkEnd w:id="15"/>
-      <w:bookmarkEnd w:id="16"/>
     </w:p>
     <w:p>
       <w:r>
@@ -7023,14 +6761,14 @@
       <w:pPr>
         <w:pStyle w:val="Kop1"/>
       </w:pPr>
-      <w:bookmarkStart w:id="17" w:name="_Ref465232385"/>
-      <w:bookmarkStart w:id="18" w:name="_Toc465406682"/>
+      <w:bookmarkStart w:id="16" w:name="_Ref465232385"/>
+      <w:bookmarkStart w:id="17" w:name="_Toc465406682"/>
       <w:r>
         <w:lastRenderedPageBreak/>
         <w:t>Beheer van wedstrijden</w:t>
       </w:r>
+      <w:bookmarkEnd w:id="16"/>
       <w:bookmarkEnd w:id="17"/>
-      <w:bookmarkEnd w:id="18"/>
     </w:p>
     <w:p>
       <w:r>
@@ -7756,25 +7494,23 @@
       <w:pPr>
         <w:pStyle w:val="Kop1"/>
       </w:pPr>
-      <w:bookmarkStart w:id="19" w:name="_Toc465406683"/>
+      <w:bookmarkStart w:id="18" w:name="_Toc465406683"/>
       <w:r>
         <w:lastRenderedPageBreak/>
         <w:t>Geïmplementeerde regels</w:t>
       </w:r>
-      <w:bookmarkEnd w:id="19"/>
+      <w:bookmarkEnd w:id="18"/>
     </w:p>
     <w:p>
       <w:r>
         <w:t xml:space="preserve">Alhoewel er veel configuratiemogelijkheden zijn, is er een bepaalde basis aan regels geïmplementeerd in de software. Deze zijn zonder software aanpassingen niet te wijzigen, maar eventueel wel door een </w:t>
       </w:r>
-      <w:proofErr w:type="spellStart"/>
       <w:r>
         <w:rPr>
           <w:i/>
         </w:rPr>
         <w:t>fork</w:t>
       </w:r>
-      <w:proofErr w:type="spellEnd"/>
       <w:r>
         <w:t xml:space="preserve"> van de code te maken via </w:t>
       </w:r>
@@ -8181,13 +7917,7 @@
           <w:rFonts w:ascii="Courier New" w:hAnsi="Courier New" w:cs="Courier New"/>
         </w:rPr>
         <w:lastRenderedPageBreak/>
-        <w:t>R</w:t>
-      </w:r>
-      <w:r>
-        <w:rPr>
-          <w:rFonts w:ascii="Courier New" w:hAnsi="Courier New" w:cs="Courier New"/>
-        </w:rPr>
-        <w:t>ating</w:t>
+        <w:t>Rating</w:t>
       </w:r>
       <w:r>
         <w:rPr>
@@ -8728,13 +8458,7 @@
         <w:rPr>
           <w:rFonts w:ascii="Courier New" w:hAnsi="Courier New" w:cs="Courier New"/>
         </w:rPr>
-        <w:t>1</w:t>
-      </w:r>
-      <w:r>
-        <w:rPr>
-          <w:rFonts w:ascii="Courier New" w:hAnsi="Courier New" w:cs="Courier New"/>
-        </w:rPr>
-        <w:t xml:space="preserve">16-140 </w:t>
+        <w:t xml:space="preserve">116-140 </w:t>
       </w:r>
       <w:r>
         <w:rPr>
@@ -9293,27 +9017,27 @@
       <w:pPr>
         <w:pStyle w:val="Kop1"/>
       </w:pPr>
-      <w:bookmarkStart w:id="20" w:name="_Toc465406684"/>
+      <w:bookmarkStart w:id="19" w:name="_Toc465406684"/>
       <w:r>
         <w:lastRenderedPageBreak/>
         <w:t>Bijzondere indeling situaties</w:t>
       </w:r>
+      <w:bookmarkEnd w:id="19"/>
+    </w:p>
+    <w:p>
+      <w:r>
+        <w:t>Tijdens een wedstrijdavond loopt niet altijd alles als gepland en verwacht. Er treden altijd onverwachte situaties op. Dit hoofdstuk beschrijft een aantal mogelijke situaties die op kunnen treden en de wijze waarop hier mee omgegaan kan worden.</w:t>
+      </w:r>
+    </w:p>
+    <w:p>
+      <w:pPr>
+        <w:pStyle w:val="Kop2"/>
+      </w:pPr>
+      <w:bookmarkStart w:id="20" w:name="_Toc465406685"/>
+      <w:r>
+        <w:t>Speler te laat aanwezig (speelt in eigen groep)</w:t>
+      </w:r>
       <w:bookmarkEnd w:id="20"/>
-    </w:p>
-    <w:p>
-      <w:r>
-        <w:t>Tijdens een wedstrijdavond loopt niet altijd alles als gepland en verwacht. Er treden altijd onverwachte situaties op. Dit hoofdstuk beschrijft een aantal mogelijke situaties die op kunnen treden en de wijze waarop hier mee omgegaan kan worden.</w:t>
-      </w:r>
-    </w:p>
-    <w:p>
-      <w:pPr>
-        <w:pStyle w:val="Kop2"/>
-      </w:pPr>
-      <w:bookmarkStart w:id="21" w:name="_Toc465406685"/>
-      <w:r>
-        <w:t>Speler te laat aanwezig (speelt in eigen groep)</w:t>
-      </w:r>
-      <w:bookmarkEnd w:id="21"/>
     </w:p>
     <w:p/>
     <w:p>
@@ -9368,11 +9092,11 @@
       <w:pPr>
         <w:pStyle w:val="Kop2"/>
       </w:pPr>
-      <w:bookmarkStart w:id="22" w:name="_Toc465406686"/>
+      <w:bookmarkStart w:id="21" w:name="_Toc465406686"/>
       <w:r>
         <w:t>Speler te laat aanwezig (speelt in hogere groep)</w:t>
       </w:r>
-      <w:bookmarkEnd w:id="22"/>
+      <w:bookmarkEnd w:id="21"/>
     </w:p>
     <w:p>
       <w:r>
@@ -9431,11 +9155,11 @@
       <w:pPr>
         <w:pStyle w:val="Kop2"/>
       </w:pPr>
-      <w:bookmarkStart w:id="23" w:name="_Toc465406687"/>
+      <w:bookmarkStart w:id="22" w:name="_Toc465406687"/>
       <w:r>
         <w:t>Andere wedstrijd gespeeld</w:t>
       </w:r>
-      <w:bookmarkEnd w:id="23"/>
+      <w:bookmarkEnd w:id="22"/>
     </w:p>
     <w:p>
       <w:pPr>
@@ -9459,26 +9183,18 @@
       </w:pPr>
       <w:r>
         <w:lastRenderedPageBreak/>
-        <w:t xml:space="preserve">In dit scherm kunnen wedstrijden aangepast en toegevoegd worden. Er is een contextmenu onder de rechtermuisknop en het is mogelijk spelers te slepen vanuit de </w:t>
-      </w:r>
-      <w:proofErr w:type="spellStart"/>
-      <w:r>
-        <w:t>spelerlijst</w:t>
-      </w:r>
-      <w:proofErr w:type="spellEnd"/>
-      <w:r>
-        <w:t xml:space="preserve"> naar de wedstrijdlijsten.</w:t>
+        <w:t>In dit scherm kunnen wedstrijden aangepast en toegevoegd worden. Er is een contextmenu onder de rechtermuisknop en het is mogelijk spelers te slepen vanuit de spelerlijst naar de wedstrijdlijsten.</w:t>
       </w:r>
     </w:p>
     <w:p>
       <w:pPr>
         <w:pStyle w:val="Kop2"/>
       </w:pPr>
-      <w:bookmarkStart w:id="24" w:name="_Toc465406688"/>
+      <w:bookmarkStart w:id="23" w:name="_Toc465406688"/>
       <w:r>
         <w:t>Speler toch niet aanwezig</w:t>
       </w:r>
-      <w:bookmarkEnd w:id="24"/>
+      <w:bookmarkEnd w:id="23"/>
     </w:p>
     <w:p>
       <w:r>
@@ -9506,34 +9222,18 @@
         </w:numPr>
       </w:pPr>
       <w:r>
-        <w:t xml:space="preserve">Indien deze speler in een hogere groep speelt, kan deze verwijderd worden vanuit het </w:t>
-      </w:r>
-      <w:proofErr w:type="spellStart"/>
-      <w:r>
-        <w:t>contectmenu</w:t>
-      </w:r>
-      <w:proofErr w:type="spellEnd"/>
-      <w:r>
-        <w:t xml:space="preserve"> achter de </w:t>
-      </w:r>
-      <w:proofErr w:type="spellStart"/>
-      <w:r>
-        <w:t>spelernaam</w:t>
-      </w:r>
-      <w:proofErr w:type="spellEnd"/>
-      <w:r>
-        <w:t xml:space="preserve"> in de middelste tabel.</w:t>
+        <w:t>Indien deze speler in een hogere groep speelt, kan deze verwijderd worden vanuit het contectmenu achter de spelernaam in de middelste tabel.</w:t>
       </w:r>
     </w:p>
     <w:p>
       <w:pPr>
         <w:pStyle w:val="Kop2"/>
       </w:pPr>
-      <w:bookmarkStart w:id="25" w:name="_Toc465406689"/>
+      <w:bookmarkStart w:id="24" w:name="_Toc465406689"/>
       <w:r>
         <w:t>Speler toch niet aanwezig, reglementair verloren</w:t>
       </w:r>
-      <w:bookmarkEnd w:id="25"/>
+      <w:bookmarkEnd w:id="24"/>
     </w:p>
     <w:p>
       <w:pPr>
@@ -9568,28 +9268,20 @@
         </w:numPr>
       </w:pPr>
       <w:r>
-        <w:t xml:space="preserve">Indien er een goede reden is, om de afwezig reglementair afwezig te melden, meld hem dan aanwezig in de linker tabel en laat de wedstrijden staan, gewonnen door de tegenstanders. Als nu de stand bijgewerkt wordt, krijgen zijn tegenstanders de winstpunten maar wordt de afwezige speler afwezig gemeld en krijgt hier de </w:t>
-      </w:r>
-      <w:proofErr w:type="spellStart"/>
-      <w:r>
-        <w:t>regelementaire</w:t>
-      </w:r>
-      <w:proofErr w:type="spellEnd"/>
-      <w:r>
-        <w:t xml:space="preserve"> punten voor indien dit zijn eerste afwezigheid in een periode betreft.</w:t>
+        <w:t>Indien er een goede reden is, om de afwezig reglementair afwezig te melden, meld hem dan aanwezig in de linker tabel en laat de wedstrijden staan, gewonnen door de tegenstanders. Als nu de stand bijgewerkt wordt, krijgen zijn tegenstanders de winstpunten maar wordt de afwezige speler afwezig gemeld en krijgt hier de regelementaire punten voor indien dit zijn eerste afwezigheid in een periode betreft.</w:t>
       </w:r>
     </w:p>
     <w:p>
       <w:pPr>
         <w:pStyle w:val="Kop1"/>
       </w:pPr>
-      <w:bookmarkStart w:id="26" w:name="_Toc465406690"/>
-      <w:bookmarkStart w:id="27" w:name="_Ref465232343"/>
+      <w:bookmarkStart w:id="25" w:name="_Toc465406690"/>
+      <w:bookmarkStart w:id="26" w:name="_Ref465232343"/>
       <w:r>
         <w:lastRenderedPageBreak/>
         <w:t>Gebruikersinterface</w:t>
       </w:r>
-      <w:bookmarkEnd w:id="26"/>
+      <w:bookmarkEnd w:id="25"/>
     </w:p>
     <w:p>
       <w:r>
@@ -9600,11 +9292,11 @@
       <w:pPr>
         <w:pStyle w:val="Kop2"/>
       </w:pPr>
-      <w:bookmarkStart w:id="28" w:name="_Toc465406691"/>
+      <w:bookmarkStart w:id="27" w:name="_Toc465406691"/>
       <w:r>
         <w:t>Hoofdscherm</w:t>
       </w:r>
-      <w:bookmarkEnd w:id="28"/>
+      <w:bookmarkEnd w:id="27"/>
     </w:p>
     <w:p>
       <w:r>
@@ -10757,11 +10449,11 @@
       <w:pPr>
         <w:pStyle w:val="Kop2"/>
       </w:pPr>
-      <w:bookmarkStart w:id="29" w:name="_Toc465406692"/>
+      <w:bookmarkStart w:id="28" w:name="_Toc465406692"/>
       <w:r>
         <w:t>Knoppenbalk</w:t>
       </w:r>
-      <w:bookmarkEnd w:id="29"/>
+      <w:bookmarkEnd w:id="28"/>
     </w:p>
     <w:p>
       <w:r>
@@ -10842,15 +10534,7 @@
       </w:r>
       <w:r>
         <w:lastRenderedPageBreak/>
-        <w:t xml:space="preserve">deze groep, mits niet doorgeschoven, en de doorgeschoven spelers van de lagere groep. Deze knop bepaalt de doorschuivers niet opnieuw. Deze blijven zoals door het automatisch algoritme bepaalt, maar kunnen </w:t>
-      </w:r>
-      <w:proofErr w:type="spellStart"/>
-      <w:r>
-        <w:t>handmatg</w:t>
-      </w:r>
-      <w:proofErr w:type="spellEnd"/>
-      <w:r>
-        <w:t xml:space="preserve"> in deze tabel wel worden aangepast (zie </w:t>
+        <w:t xml:space="preserve">deze groep, mits niet doorgeschoven, en de doorgeschoven spelers van de lagere groep. Deze knop bepaalt de doorschuivers niet opnieuw. Deze blijven zoals door het automatisch algoritme bepaalt, maar kunnen handmatg in deze tabel wel worden aangepast (zie </w:t>
       </w:r>
       <w:r>
         <w:rPr>
@@ -11054,15 +10738,7 @@
         </w:numPr>
       </w:pPr>
       <w:r>
-        <w:t xml:space="preserve">4. Update stand – Verwerk de uitslagen tot een nieuwe stand en exporteer de gewenste uitvoerbestanden. Na verwerking wordt er een </w:t>
-      </w:r>
-      <w:proofErr w:type="spellStart"/>
-      <w:r>
-        <w:t>popup</w:t>
-      </w:r>
-      <w:proofErr w:type="spellEnd"/>
-      <w:r>
-        <w:t xml:space="preserve"> scherm getoond met de nieuwe stand.</w:t>
+        <w:t>4. Update stand – Verwerk de uitslagen tot een nieuwe stand en exporteer de gewenste uitvoerbestanden. Na verwerking wordt er een popup scherm getoond met de nieuwe stand.</w:t>
       </w:r>
     </w:p>
     <w:p>
@@ -11074,26 +10750,18 @@
         </w:numPr>
       </w:pPr>
       <w:r>
-        <w:t xml:space="preserve">Naast deze </w:t>
-      </w:r>
-      <w:proofErr w:type="spellStart"/>
-      <w:r>
-        <w:t>laaste</w:t>
-      </w:r>
-      <w:proofErr w:type="spellEnd"/>
-      <w:r>
-        <w:t xml:space="preserve"> knop staat de huidige periode en ronde.</w:t>
+        <w:t>Naast deze laaste knop staat de huidige periode en ronde.</w:t>
       </w:r>
     </w:p>
     <w:p>
       <w:pPr>
         <w:pStyle w:val="Kop2"/>
       </w:pPr>
-      <w:bookmarkStart w:id="30" w:name="_Toc465406693"/>
+      <w:bookmarkStart w:id="29" w:name="_Toc465406693"/>
       <w:r>
         <w:t>Menu</w:t>
       </w:r>
-      <w:bookmarkEnd w:id="30"/>
+      <w:bookmarkEnd w:id="29"/>
     </w:p>
     <w:p>
       <w:r>
@@ -11137,23 +10805,7 @@
       </w:r>
       <w:r>
         <w:tab/>
-        <w:t xml:space="preserve">Open </w:t>
-      </w:r>
-      <w:proofErr w:type="spellStart"/>
-      <w:r>
-        <w:t>json</w:t>
-      </w:r>
-      <w:proofErr w:type="spellEnd"/>
-      <w:r>
-        <w:t xml:space="preserve"> of </w:t>
-      </w:r>
-      <w:proofErr w:type="spellStart"/>
-      <w:r>
-        <w:t>txt</w:t>
-      </w:r>
-      <w:proofErr w:type="spellEnd"/>
-      <w:r>
-        <w:t xml:space="preserve"> bestand</w:t>
+        <w:t>Open json of txt bestand</w:t>
       </w:r>
     </w:p>
     <w:p>
@@ -11202,43 +10854,8 @@
           <w:lang w:val="en-US"/>
         </w:rPr>
         <w:tab/>
-      </w:r>
-      <w:proofErr w:type="spellStart"/>
-      <w:r>
-        <w:rPr>
-          <w:lang w:val="en-US"/>
-        </w:rPr>
-        <w:t>Save</w:t>
-      </w:r>
-      <w:proofErr w:type="spellEnd"/>
-      <w:r>
-        <w:rPr>
-          <w:lang w:val="en-US"/>
-        </w:rPr>
-        <w:t xml:space="preserve"> status in </w:t>
-      </w:r>
-      <w:proofErr w:type="spellStart"/>
-      <w:r>
-        <w:rPr>
-          <w:lang w:val="en-US"/>
-        </w:rPr>
-        <w:t>json</w:t>
-      </w:r>
-      <w:proofErr w:type="spellEnd"/>
-      <w:r>
-        <w:rPr>
-          <w:lang w:val="en-US"/>
-        </w:rPr>
-        <w:t xml:space="preserve"> </w:t>
-      </w:r>
-      <w:proofErr w:type="spellStart"/>
-      <w:r>
-        <w:rPr>
-          <w:lang w:val="en-US"/>
-        </w:rPr>
-        <w:t>bestand</w:t>
-      </w:r>
-      <w:proofErr w:type="spellEnd"/>
+        <w:t>Save status in json bestand</w:t>
+      </w:r>
     </w:p>
     <w:p>
       <w:pPr>
@@ -11520,38 +11137,22 @@
       <w:pPr>
         <w:pStyle w:val="Kop1"/>
       </w:pPr>
-      <w:bookmarkStart w:id="31" w:name="_Toc465406694"/>
+      <w:bookmarkStart w:id="30" w:name="_Toc465406694"/>
       <w:r>
         <w:lastRenderedPageBreak/>
         <w:t>Instellingen</w:t>
       </w:r>
-      <w:bookmarkEnd w:id="27"/>
-      <w:bookmarkEnd w:id="31"/>
-    </w:p>
-    <w:p>
-      <w:r>
-        <w:t xml:space="preserve">De werking van de applicatie kan in hoge mate worden </w:t>
-      </w:r>
-      <w:proofErr w:type="spellStart"/>
-      <w:r>
-        <w:t>geparametriseerd</w:t>
-      </w:r>
-      <w:proofErr w:type="spellEnd"/>
-      <w:r>
-        <w:t>. Dit hoofdstuk beschrijft de verschillende mogelijkheden, zoals deze in het menu Bestand -&gt; Instellingen te vinden zijn. Ook de default waarde worden hier weergegeven.</w:t>
-      </w:r>
-    </w:p>
-    <w:p>
-      <w:r>
-        <w:t>De instellingen worden bewaard in het bestand “</w:t>
-      </w:r>
-      <w:proofErr w:type="spellStart"/>
-      <w:r>
-        <w:t>Configuratie.json</w:t>
-      </w:r>
-      <w:proofErr w:type="spellEnd"/>
-      <w:r>
-        <w:t>”. In dit bestand zijn de gegevens in principe ook te wijzigen, maar gebruik van de interface wordt geadviseerd.</w:t>
+      <w:bookmarkEnd w:id="26"/>
+      <w:bookmarkEnd w:id="30"/>
+    </w:p>
+    <w:p>
+      <w:r>
+        <w:t>De werking van de applicatie kan in hoge mate worden geparametriseerd. Dit hoofdstuk beschrijft de verschillende mogelijkheden, zoals deze in het menu Bestand -&gt; Instellingen te vinden zijn. Ook de default waarde worden hier weergegeven.</w:t>
+      </w:r>
+    </w:p>
+    <w:p>
+      <w:r>
+        <w:t>De instellingen worden bewaard in het bestand “Configuratie.json”. In dit bestand zijn de gegevens in principe ook te wijzigen, maar gebruik van de interface wordt geadviseerd.</w:t>
       </w:r>
     </w:p>
     <w:p>
@@ -12117,35 +11718,7 @@
               <w:rPr>
                 <w:sz w:val="20"/>
               </w:rPr>
-              <w:t xml:space="preserve">Hoeveel wedstrijden worden er per avond gespeeld. Dit wordt gespecificeerd middels een </w:t>
-            </w:r>
-            <w:proofErr w:type="spellStart"/>
-            <w:r>
-              <w:rPr>
-                <w:sz w:val="20"/>
-              </w:rPr>
-              <w:t>Groovy</w:t>
-            </w:r>
-            <w:proofErr w:type="spellEnd"/>
-            <w:r>
-              <w:rPr>
-                <w:sz w:val="20"/>
-              </w:rPr>
-              <w:t xml:space="preserve"> functie waarbij x=groep, y=periode en </w:t>
-            </w:r>
-            <w:proofErr w:type="spellStart"/>
-            <w:r>
-              <w:rPr>
-                <w:sz w:val="20"/>
-              </w:rPr>
-              <w:t>z</w:t>
-            </w:r>
-            <w:proofErr w:type="spellEnd"/>
-            <w:r>
-              <w:rPr>
-                <w:sz w:val="20"/>
-              </w:rPr>
-              <w:t>=ronde</w:t>
+              <w:t>Hoeveel wedstrijden worden er per avond gespeeld. Dit wordt gespecificeerd middels een Groovy functie waarbij x=groep, y=periode en z=ronde</w:t>
             </w:r>
           </w:p>
         </w:tc>
@@ -12390,21 +11963,7 @@
               <w:rPr>
                 <w:sz w:val="20"/>
               </w:rPr>
-              <w:t xml:space="preserve">Specificeert hoeveel spelers er doorschuiven naar een hogere groep. Dit is een </w:t>
-            </w:r>
-            <w:proofErr w:type="spellStart"/>
-            <w:r>
-              <w:rPr>
-                <w:sz w:val="20"/>
-              </w:rPr>
-              <w:t>groovy</w:t>
-            </w:r>
-            <w:proofErr w:type="spellEnd"/>
-            <w:r>
-              <w:rPr>
-                <w:sz w:val="20"/>
-              </w:rPr>
-              <w:t xml:space="preserve"> functie waarbij x=periode, y=ronde</w:t>
+              <w:t>Specificeert hoeveel spelers er doorschuiven naar een hogere groep. Dit is een groovy functie waarbij x=periode, y=ronde</w:t>
             </w:r>
           </w:p>
         </w:tc>
@@ -12442,49 +12001,7 @@
               <w:rPr>
                 <w:sz w:val="20"/>
               </w:rPr>
-              <w:t>Specificeert of er gesorteerd moet worden op rating voor het indelen (</w:t>
-            </w:r>
-            <w:proofErr w:type="spellStart"/>
-            <w:r>
-              <w:rPr>
-                <w:sz w:val="20"/>
-              </w:rPr>
-              <w:t>ipv</w:t>
-            </w:r>
-            <w:proofErr w:type="spellEnd"/>
-            <w:r>
-              <w:rPr>
-                <w:sz w:val="20"/>
-              </w:rPr>
-              <w:t xml:space="preserve"> stand in de groep). Dit is een </w:t>
-            </w:r>
-            <w:proofErr w:type="spellStart"/>
-            <w:r>
-              <w:rPr>
-                <w:sz w:val="20"/>
-              </w:rPr>
-              <w:t>groovy</w:t>
-            </w:r>
-            <w:proofErr w:type="spellEnd"/>
-            <w:r>
-              <w:rPr>
-                <w:sz w:val="20"/>
-              </w:rPr>
-              <w:t xml:space="preserve"> functie met x=groep, y=periode en </w:t>
-            </w:r>
-            <w:proofErr w:type="spellStart"/>
-            <w:r>
-              <w:rPr>
-                <w:sz w:val="20"/>
-              </w:rPr>
-              <w:t>z</w:t>
-            </w:r>
-            <w:proofErr w:type="spellEnd"/>
-            <w:r>
-              <w:rPr>
-                <w:sz w:val="20"/>
-              </w:rPr>
-              <w:t>=ronde</w:t>
+              <w:t>Specificeert of er gesorteerd moet worden op rating voor het indelen (ipv stand in de groep). Dit is een groovy functie met x=groep, y=periode en z=ronde</w:t>
             </w:r>
           </w:p>
         </w:tc>
@@ -12580,21 +12097,7 @@
               <w:rPr>
                 <w:sz w:val="20"/>
               </w:rPr>
-              <w:t xml:space="preserve">Gebruik </w:t>
-            </w:r>
-            <w:proofErr w:type="spellStart"/>
-            <w:r>
-              <w:rPr>
-                <w:sz w:val="20"/>
-              </w:rPr>
-              <w:t>fuzzy</w:t>
-            </w:r>
-            <w:proofErr w:type="spellEnd"/>
-            <w:r>
-              <w:rPr>
-                <w:sz w:val="20"/>
-              </w:rPr>
-              <w:t xml:space="preserve"> algoritme</w:t>
+              <w:t>Gebruik fuzzy algoritme</w:t>
             </w:r>
           </w:p>
         </w:tc>
@@ -12612,21 +12115,7 @@
               <w:rPr>
                 <w:sz w:val="20"/>
               </w:rPr>
-              <w:t xml:space="preserve">Experimenteel. Gebruik een </w:t>
-            </w:r>
-            <w:proofErr w:type="spellStart"/>
-            <w:r>
-              <w:rPr>
-                <w:sz w:val="20"/>
-              </w:rPr>
-              <w:t>fuzzy</w:t>
-            </w:r>
-            <w:proofErr w:type="spellEnd"/>
-            <w:r>
-              <w:rPr>
-                <w:sz w:val="20"/>
-              </w:rPr>
-              <w:t xml:space="preserve"> algoritme om de beste wedstrijden te vinden.</w:t>
+              <w:t>Experimenteel. Gebruik een fuzzy algoritme om de beste wedstrijden te vinden.</w:t>
             </w:r>
           </w:p>
         </w:tc>
@@ -12698,21 +12187,7 @@
               <w:rPr>
                 <w:sz w:val="20"/>
               </w:rPr>
-              <w:t xml:space="preserve">Waar wordt begonnen met zoeken naar een eventueel trio. </w:t>
-            </w:r>
-            <w:proofErr w:type="spellStart"/>
-            <w:r>
-              <w:rPr>
-                <w:sz w:val="20"/>
-              </w:rPr>
-              <w:t>Groovy</w:t>
-            </w:r>
-            <w:proofErr w:type="spellEnd"/>
-            <w:r>
-              <w:rPr>
-                <w:sz w:val="20"/>
-              </w:rPr>
-              <w:t xml:space="preserve"> functie waarin x=groepsgrootte</w:t>
+              <w:t>Waar wordt begonnen met zoeken naar een eventueel trio. Groovy functie waarin x=groepsgrootte</w:t>
             </w:r>
           </w:p>
         </w:tc>
@@ -12767,21 +12242,12 @@
                 <w:sz w:val="20"/>
               </w:rPr>
             </w:pPr>
-            <w:proofErr w:type="spellStart"/>
             <w:r>
               <w:rPr>
                 <w:b/>
                 <w:sz w:val="20"/>
               </w:rPr>
-              <w:t>Fuzzy</w:t>
-            </w:r>
-            <w:proofErr w:type="spellEnd"/>
-            <w:r>
-              <w:rPr>
-                <w:b/>
-                <w:sz w:val="20"/>
-              </w:rPr>
-              <w:t xml:space="preserve"> indeling:</w:t>
+              <w:t>Fuzzy indeling:</w:t>
             </w:r>
           </w:p>
         </w:tc>
@@ -13151,16 +12617,8 @@
               <w:rPr>
                 <w:sz w:val="20"/>
               </w:rPr>
-              <w:t xml:space="preserve">Uitgebreide versie van het uitslagbestand met additionele </w:t>
-            </w:r>
-            <w:proofErr w:type="spellStart"/>
-            <w:r>
-              <w:rPr>
-                <w:sz w:val="20"/>
-              </w:rPr>
-              <w:t>spelerinformatie</w:t>
-            </w:r>
-            <w:proofErr w:type="spellEnd"/>
+              <w:t>Uitgebreide versie van het uitslagbestand met additionele spelerinformatie</w:t>
+            </w:r>
           </w:p>
         </w:tc>
       </w:tr>
@@ -13251,19 +12709,11 @@
                 <w:sz w:val="20"/>
               </w:rPr>
             </w:pPr>
-            <w:proofErr w:type="spellStart"/>
             <w:r>
               <w:rPr>
                 <w:sz w:val="20"/>
               </w:rPr>
-              <w:t>Footer</w:t>
-            </w:r>
-            <w:proofErr w:type="spellEnd"/>
-            <w:r>
-              <w:rPr>
-                <w:sz w:val="20"/>
-              </w:rPr>
-              <w:t xml:space="preserve"> doorschuivers</w:t>
+              <w:t>Footer doorschuivers</w:t>
             </w:r>
           </w:p>
         </w:tc>
@@ -13509,21 +12959,7 @@
               <w:rPr>
                 <w:sz w:val="20"/>
               </w:rPr>
-              <w:t xml:space="preserve">Prefix van de </w:t>
-            </w:r>
-            <w:proofErr w:type="spellStart"/>
-            <w:r>
-              <w:rPr>
-                <w:sz w:val="20"/>
-              </w:rPr>
-              <w:t>configuriatiebestanden</w:t>
-            </w:r>
-            <w:proofErr w:type="spellEnd"/>
-            <w:r>
-              <w:rPr>
-                <w:sz w:val="20"/>
-              </w:rPr>
-              <w:t xml:space="preserve"> zoals deze door de applicatie worden opgeslagen</w:t>
+              <w:t>Prefix van de configuriatiebestanden zoals deze door de applicatie worden opgeslagen</w:t>
             </w:r>
           </w:p>
         </w:tc>
@@ -13599,30 +13035,30 @@
       <w:pPr>
         <w:pStyle w:val="Kop1"/>
       </w:pPr>
-      <w:bookmarkStart w:id="32" w:name="_Toc465406695"/>
+      <w:bookmarkStart w:id="31" w:name="_Toc465406695"/>
       <w:r>
         <w:lastRenderedPageBreak/>
         <w:t>Bestandsformaten</w:t>
       </w:r>
+      <w:bookmarkEnd w:id="31"/>
+    </w:p>
+    <w:p>
+      <w:r>
+        <w:t>Dit hoofdstuk geeft een korte uitleg van de verschillende bestandsformaten.</w:t>
+      </w:r>
+    </w:p>
+    <w:p>
+      <w:pPr>
+        <w:pStyle w:val="Kop2"/>
+      </w:pPr>
+      <w:bookmarkStart w:id="32" w:name="_Toc465406696"/>
+      <w:r>
+        <w:t>Uitslag.txt</w:t>
+      </w:r>
       <w:bookmarkEnd w:id="32"/>
     </w:p>
     <w:p>
       <w:r>
-        <w:t>Dit hoofdstuk geeft een korte uitleg van de verschillende bestandsformaten.</w:t>
-      </w:r>
-    </w:p>
-    <w:p>
-      <w:pPr>
-        <w:pStyle w:val="Kop2"/>
-      </w:pPr>
-      <w:bookmarkStart w:id="33" w:name="_Toc465406696"/>
-      <w:r>
-        <w:t>Uitslag.txt</w:t>
-      </w:r>
-      <w:bookmarkEnd w:id="33"/>
-    </w:p>
-    <w:p>
-      <w:r>
         <w:t>Dit bestand bevat de stand na deze ronde voor alle groepen. Een groep ziet er als volgt uit:</w:t>
       </w:r>
     </w:p>
@@ -13659,56 +13095,15 @@
           <w:rFonts w:ascii="Courier New" w:hAnsi="Courier New" w:cs="Courier New"/>
           <w:sz w:val="18"/>
         </w:rPr>
-        <w:t xml:space="preserve">    Naam                           </w:t>
-      </w:r>
-      <w:proofErr w:type="spellStart"/>
+        <w:t xml:space="preserve">    Naam                           ini  </w:t>
+      </w:r>
       <w:r>
         <w:rPr>
           <w:rFonts w:ascii="Courier New" w:hAnsi="Courier New" w:cs="Courier New"/>
           <w:sz w:val="18"/>
         </w:rPr>
-        <w:t>ini</w:t>
-      </w:r>
-      <w:proofErr w:type="spellEnd"/>
-      <w:r>
-        <w:rPr>
-          <w:rFonts w:ascii="Courier New" w:hAnsi="Courier New" w:cs="Courier New"/>
-          <w:sz w:val="18"/>
-        </w:rPr>
-        <w:t xml:space="preserve">  </w:t>
-      </w:r>
-      <w:r>
-        <w:rPr>
-          <w:rFonts w:ascii="Courier New" w:hAnsi="Courier New" w:cs="Courier New"/>
-          <w:sz w:val="18"/>
-        </w:rPr>
-        <w:t xml:space="preserve"> </w:t>
-      </w:r>
-      <w:proofErr w:type="spellStart"/>
-      <w:r>
-        <w:rPr>
-          <w:rFonts w:ascii="Courier New" w:hAnsi="Courier New" w:cs="Courier New"/>
-          <w:sz w:val="18"/>
-        </w:rPr>
-        <w:t>zw</w:t>
-      </w:r>
-      <w:proofErr w:type="spellEnd"/>
-      <w:r>
-        <w:rPr>
-          <w:rFonts w:ascii="Courier New" w:hAnsi="Courier New" w:cs="Courier New"/>
-          <w:sz w:val="18"/>
-        </w:rPr>
-        <w:t xml:space="preserve"> rating  gespeeld tegen  </w:t>
-      </w:r>
-      <w:proofErr w:type="spellStart"/>
-      <w:r>
-        <w:rPr>
-          <w:rFonts w:ascii="Courier New" w:hAnsi="Courier New" w:cs="Courier New"/>
-          <w:sz w:val="18"/>
-        </w:rPr>
-        <w:t>pnt</w:t>
-      </w:r>
-      <w:proofErr w:type="spellEnd"/>
+        <w:t xml:space="preserve"> zw rating  gespeeld tegen  pnt</w:t>
+      </w:r>
       <w:r>
         <w:rPr>
           <w:rFonts w:ascii="Courier New" w:hAnsi="Courier New" w:cs="Courier New"/>
@@ -13750,25 +13145,23 @@
           <w:sz w:val="18"/>
           <w:lang w:val="de-DE"/>
         </w:rPr>
-        <w:t xml:space="preserve">Elmar </w:t>
-      </w:r>
-      <w:proofErr w:type="spellStart"/>
+        <w:t>Elmar Roothaan                 (ER)# z1 (1686)   FW+MR=Ma+X3    84</w:t>
+      </w:r>
       <w:r>
         <w:rPr>
           <w:rFonts w:ascii="Courier New" w:hAnsi="Courier New" w:cs="Courier New"/>
           <w:sz w:val="18"/>
           <w:lang w:val="de-DE"/>
         </w:rPr>
-        <w:t>Roothaan</w:t>
-      </w:r>
-      <w:proofErr w:type="spellEnd"/>
+        <w:br/>
+      </w:r>
       <w:r>
         <w:rPr>
           <w:rFonts w:ascii="Courier New" w:hAnsi="Courier New" w:cs="Courier New"/>
           <w:sz w:val="18"/>
           <w:lang w:val="de-DE"/>
         </w:rPr>
-        <w:t xml:space="preserve">                 (ER)# z1 (1686)   FW+MR=Ma+X3    84</w:t>
+        <w:t>02. Mika Rutjens                   (MR)  z1 (1544)   TH+ER=FW=Im=   80</w:t>
       </w:r>
       <w:r>
         <w:rPr>
@@ -13784,255 +13177,155 @@
           <w:sz w:val="18"/>
           <w:lang w:val="de-DE"/>
         </w:rPr>
-        <w:t xml:space="preserve">02. Mika </w:t>
-      </w:r>
-      <w:proofErr w:type="spellStart"/>
+        <w:t>…</w:t>
+      </w:r>
       <w:r>
         <w:rPr>
           <w:rFonts w:ascii="Courier New" w:hAnsi="Courier New" w:cs="Courier New"/>
           <w:sz w:val="18"/>
           <w:lang w:val="de-DE"/>
         </w:rPr>
-        <w:t>Rutjens</w:t>
-      </w:r>
-      <w:proofErr w:type="spellEnd"/>
-      <w:r>
+        <w:br/>
+      </w:r>
+      <w:r>
+        <w:rPr>
+          <w:rFonts w:ascii="Courier New" w:hAnsi="Courier New" w:cs="Courier New"/>
+          <w:sz w:val="18"/>
+        </w:rPr>
+        <w:t>15. Lars Dam                       (Ld)</w:t>
+      </w:r>
+      <w:r>
+        <w:rPr>
+          <w:rFonts w:ascii="Courier New" w:hAnsi="Courier New" w:cs="Courier New"/>
+          <w:sz w:val="18"/>
+        </w:rPr>
+        <w:t># w1 ( 962)   -- -- -- --    68</w:t>
+      </w:r>
+      <w:r>
+        <w:rPr>
+          <w:rFonts w:ascii="Courier New" w:hAnsi="Courier New" w:cs="Courier New"/>
+          <w:sz w:val="18"/>
+        </w:rPr>
+        <w:br/>
+      </w:r>
+      <w:r>
+        <w:rPr>
+          <w:rFonts w:ascii="Courier New" w:hAnsi="Courier New" w:cs="Courier New"/>
+          <w:sz w:val="18"/>
+        </w:rPr>
+        <w:br/>
+      </w:r>
+      <w:r>
+        <w:rPr>
+          <w:rFonts w:ascii="Courier New" w:hAnsi="Courier New" w:cs="Courier New"/>
+          <w:sz w:val="18"/>
+        </w:rPr>
+        <w:t>De volgende spelers spel</w:t>
+      </w:r>
+      <w:r>
+        <w:rPr>
+          <w:rFonts w:ascii="Courier New" w:hAnsi="Courier New" w:cs="Courier New"/>
+          <w:sz w:val="18"/>
+        </w:rPr>
+        <w:t>en deze week mee in deze groep:</w:t>
+      </w:r>
+      <w:r>
+        <w:rPr>
+          <w:rFonts w:ascii="Courier New" w:hAnsi="Courier New" w:cs="Courier New"/>
+          <w:sz w:val="18"/>
+        </w:rPr>
+        <w:br/>
+      </w:r>
+      <w:r>
+        <w:rPr>
+          <w:rFonts w:ascii="Courier New" w:hAnsi="Courier New" w:cs="Courier New"/>
+          <w:sz w:val="18"/>
+        </w:rPr>
+        <w:t>01. Imre Woest                     (Im)# z1 (1184)   ## IZ+TH+MR=   7</w:t>
+      </w:r>
+      <w:r>
+        <w:rPr>
+          <w:rFonts w:ascii="Courier New" w:hAnsi="Courier New" w:cs="Courier New"/>
+          <w:sz w:val="18"/>
+        </w:rPr>
+        <w:t>5</w:t>
+      </w:r>
+      <w:r>
+        <w:rPr>
+          <w:rFonts w:ascii="Courier New" w:hAnsi="Courier New" w:cs="Courier New"/>
+          <w:sz w:val="18"/>
+        </w:rPr>
+        <w:br/>
+      </w:r>
+      <w:r>
+        <w:rPr>
+          <w:rFonts w:ascii="Courier New" w:hAnsi="Courier New" w:cs="Courier New"/>
+          <w:sz w:val="18"/>
+        </w:rPr>
+        <w:t>..</w:t>
+      </w:r>
+      <w:r>
+        <w:rPr>
+          <w:rFonts w:ascii="Courier New" w:hAnsi="Courier New" w:cs="Courier New"/>
+          <w:sz w:val="18"/>
+        </w:rPr>
+        <w:br/>
+      </w:r>
+      <w:r>
+        <w:rPr>
+          <w:rFonts w:ascii="Courier New" w:hAnsi="Courier New" w:cs="Courier New"/>
+          <w:sz w:val="18"/>
+        </w:rPr>
+        <w:t>04. Mark Bakker                    (Ma)# z1 (1269)   JM+ER-Ju+MH+   71</w:t>
+      </w:r>
+      <w:r>
+        <w:rPr>
+          <w:rFonts w:ascii="Courier New" w:hAnsi="Courier New" w:cs="Courier New"/>
+          <w:sz w:val="18"/>
+        </w:rPr>
+        <w:br/>
+      </w:r>
+      <w:r>
+        <w:rPr>
+          <w:rFonts w:ascii="Courier New" w:hAnsi="Courier New" w:cs="Courier New"/>
+          <w:sz w:val="18"/>
+        </w:rPr>
+        <w:t>Spelers no 3 en 4 schuiven alleen door als de groep even wordt</w:t>
+      </w:r>
+    </w:p>
+    <w:p>
+      <w:r>
+        <w:t>Deze structuur wordt voor alle groepen herhaald.</w:t>
+      </w:r>
+    </w:p>
+    <w:p>
+      <w:r>
+        <w:t>In de groepsheader staat achter de groepsnaam tussen haakjes het aantal spelers in deze groep.</w:t>
+      </w:r>
+      <w:r>
+        <w:t xml:space="preserve"> Indien van toepassing, worden de spelers die doorschuiven onder elke groep genoemd.</w:t>
+      </w:r>
+    </w:p>
+    <w:p>
+      <w:r>
+        <w:t>Voor één speler worden de volgende gegevens getoond:</w:t>
+      </w:r>
+    </w:p>
+    <w:p>
+      <w:pPr>
         <w:rPr>
           <w:rFonts w:ascii="Courier New" w:hAnsi="Courier New" w:cs="Courier New"/>
           <w:sz w:val="18"/>
           <w:lang w:val="de-DE"/>
         </w:rPr>
-        <w:t xml:space="preserve">                   (MR)  z1 (1544)   TH+ER=FW=Im=   80</w:t>
-      </w:r>
+      </w:pPr>
       <w:r>
         <w:rPr>
           <w:rFonts w:ascii="Courier New" w:hAnsi="Courier New" w:cs="Courier New"/>
           <w:sz w:val="18"/>
           <w:lang w:val="de-DE"/>
         </w:rPr>
-        <w:br/>
-      </w:r>
-      <w:r>
-        <w:rPr>
-          <w:rFonts w:ascii="Courier New" w:hAnsi="Courier New" w:cs="Courier New"/>
-          <w:sz w:val="18"/>
-          <w:lang w:val="de-DE"/>
-        </w:rPr>
-        <w:t>…</w:t>
-      </w:r>
-      <w:r>
-        <w:rPr>
-          <w:rFonts w:ascii="Courier New" w:hAnsi="Courier New" w:cs="Courier New"/>
-          <w:sz w:val="18"/>
-          <w:lang w:val="de-DE"/>
-        </w:rPr>
-        <w:br/>
-      </w:r>
-      <w:r>
-        <w:rPr>
-          <w:rFonts w:ascii="Courier New" w:hAnsi="Courier New" w:cs="Courier New"/>
-          <w:sz w:val="18"/>
-        </w:rPr>
-        <w:t>15. Lars Dam                       (Ld)</w:t>
-      </w:r>
-      <w:r>
-        <w:rPr>
-          <w:rFonts w:ascii="Courier New" w:hAnsi="Courier New" w:cs="Courier New"/>
-          <w:sz w:val="18"/>
-        </w:rPr>
-        <w:t># w1 ( 962)   -- -- -- --    68</w:t>
-      </w:r>
-      <w:r>
-        <w:rPr>
-          <w:rFonts w:ascii="Courier New" w:hAnsi="Courier New" w:cs="Courier New"/>
-          <w:sz w:val="18"/>
-        </w:rPr>
-        <w:br/>
-      </w:r>
-      <w:r>
-        <w:rPr>
-          <w:rFonts w:ascii="Courier New" w:hAnsi="Courier New" w:cs="Courier New"/>
-          <w:sz w:val="18"/>
-        </w:rPr>
-        <w:br/>
-      </w:r>
-      <w:r>
-        <w:rPr>
-          <w:rFonts w:ascii="Courier New" w:hAnsi="Courier New" w:cs="Courier New"/>
-          <w:sz w:val="18"/>
-        </w:rPr>
-        <w:t>De volgende spelers spel</w:t>
-      </w:r>
-      <w:r>
-        <w:rPr>
-          <w:rFonts w:ascii="Courier New" w:hAnsi="Courier New" w:cs="Courier New"/>
-          <w:sz w:val="18"/>
-        </w:rPr>
-        <w:t>en deze week mee in deze groep:</w:t>
-      </w:r>
-      <w:r>
-        <w:rPr>
-          <w:rFonts w:ascii="Courier New" w:hAnsi="Courier New" w:cs="Courier New"/>
-          <w:sz w:val="18"/>
-        </w:rPr>
-        <w:br/>
-      </w:r>
-      <w:r>
-        <w:rPr>
-          <w:rFonts w:ascii="Courier New" w:hAnsi="Courier New" w:cs="Courier New"/>
-          <w:sz w:val="18"/>
-        </w:rPr>
-        <w:t xml:space="preserve">01. </w:t>
-      </w:r>
-      <w:proofErr w:type="spellStart"/>
-      <w:r>
-        <w:rPr>
-          <w:rFonts w:ascii="Courier New" w:hAnsi="Courier New" w:cs="Courier New"/>
-          <w:sz w:val="18"/>
-        </w:rPr>
-        <w:t>Imre</w:t>
-      </w:r>
-      <w:proofErr w:type="spellEnd"/>
-      <w:r>
-        <w:rPr>
-          <w:rFonts w:ascii="Courier New" w:hAnsi="Courier New" w:cs="Courier New"/>
-          <w:sz w:val="18"/>
-        </w:rPr>
-        <w:t xml:space="preserve"> Woest                     (</w:t>
-      </w:r>
-      <w:proofErr w:type="spellStart"/>
-      <w:r>
-        <w:rPr>
-          <w:rFonts w:ascii="Courier New" w:hAnsi="Courier New" w:cs="Courier New"/>
-          <w:sz w:val="18"/>
-        </w:rPr>
-        <w:t>Im</w:t>
-      </w:r>
-      <w:proofErr w:type="spellEnd"/>
-      <w:r>
-        <w:rPr>
-          <w:rFonts w:ascii="Courier New" w:hAnsi="Courier New" w:cs="Courier New"/>
-          <w:sz w:val="18"/>
-        </w:rPr>
-        <w:t>)# z1 (1184)   ## IZ+TH+MR=   7</w:t>
-      </w:r>
-      <w:r>
-        <w:rPr>
-          <w:rFonts w:ascii="Courier New" w:hAnsi="Courier New" w:cs="Courier New"/>
-          <w:sz w:val="18"/>
-        </w:rPr>
-        <w:t>5</w:t>
-      </w:r>
-      <w:r>
-        <w:rPr>
-          <w:rFonts w:ascii="Courier New" w:hAnsi="Courier New" w:cs="Courier New"/>
-          <w:sz w:val="18"/>
-        </w:rPr>
-        <w:br/>
-      </w:r>
-      <w:r>
-        <w:rPr>
-          <w:rFonts w:ascii="Courier New" w:hAnsi="Courier New" w:cs="Courier New"/>
-          <w:sz w:val="18"/>
-        </w:rPr>
-        <w:t>..</w:t>
-      </w:r>
-      <w:r>
-        <w:rPr>
-          <w:rFonts w:ascii="Courier New" w:hAnsi="Courier New" w:cs="Courier New"/>
-          <w:sz w:val="18"/>
-        </w:rPr>
-        <w:br/>
-      </w:r>
-      <w:r>
-        <w:rPr>
-          <w:rFonts w:ascii="Courier New" w:hAnsi="Courier New" w:cs="Courier New"/>
-          <w:sz w:val="18"/>
-        </w:rPr>
-        <w:t xml:space="preserve">04. Mark Bakker                    (Ma)# z1 (1269)   </w:t>
-      </w:r>
-      <w:proofErr w:type="spellStart"/>
-      <w:r>
-        <w:rPr>
-          <w:rFonts w:ascii="Courier New" w:hAnsi="Courier New" w:cs="Courier New"/>
-          <w:sz w:val="18"/>
-        </w:rPr>
-        <w:t>JM+ER-Ju+MH</w:t>
-      </w:r>
-      <w:proofErr w:type="spellEnd"/>
-      <w:r>
-        <w:rPr>
-          <w:rFonts w:ascii="Courier New" w:hAnsi="Courier New" w:cs="Courier New"/>
-          <w:sz w:val="18"/>
-        </w:rPr>
-        <w:t>+   71</w:t>
-      </w:r>
-      <w:r>
-        <w:rPr>
-          <w:rFonts w:ascii="Courier New" w:hAnsi="Courier New" w:cs="Courier New"/>
-          <w:sz w:val="18"/>
-        </w:rPr>
-        <w:br/>
-      </w:r>
-      <w:r>
-        <w:rPr>
-          <w:rFonts w:ascii="Courier New" w:hAnsi="Courier New" w:cs="Courier New"/>
-          <w:sz w:val="18"/>
-        </w:rPr>
-        <w:t>Spelers no 3 en 4 schuiven alleen door als de groep even wordt</w:t>
-      </w:r>
-    </w:p>
-    <w:p>
-      <w:r>
-        <w:t>Deze structuur wordt voor alle groepen herhaald.</w:t>
-      </w:r>
-    </w:p>
-    <w:p>
-      <w:r>
-        <w:t>In de groepsheader staat achter de groepsnaam tussen haakjes het aantal spelers in deze groep.</w:t>
-      </w:r>
-      <w:r>
-        <w:t xml:space="preserve"> Indien van toepassing, worden de spelers die doorschuiven onder elke groep genoemd.</w:t>
-      </w:r>
-    </w:p>
-    <w:p>
-      <w:r>
-        <w:t>Voor één speler worden de volgende gegevens getoond:</w:t>
-      </w:r>
-    </w:p>
-    <w:p>
-      <w:pPr>
-        <w:rPr>
-          <w:rFonts w:ascii="Courier New" w:hAnsi="Courier New" w:cs="Courier New"/>
-          <w:sz w:val="18"/>
-          <w:lang w:val="de-DE"/>
-        </w:rPr>
-      </w:pPr>
-      <w:r>
-        <w:rPr>
-          <w:rFonts w:ascii="Courier New" w:hAnsi="Courier New" w:cs="Courier New"/>
-          <w:sz w:val="18"/>
-          <w:lang w:val="de-DE"/>
-        </w:rPr>
-        <w:t xml:space="preserve">01. Elmar </w:t>
-      </w:r>
-      <w:proofErr w:type="spellStart"/>
-      <w:r>
-        <w:rPr>
-          <w:rFonts w:ascii="Courier New" w:hAnsi="Courier New" w:cs="Courier New"/>
-          <w:sz w:val="18"/>
-          <w:lang w:val="de-DE"/>
-        </w:rPr>
-        <w:t>Roothaan</w:t>
-      </w:r>
-      <w:proofErr w:type="spellEnd"/>
-      <w:r>
-        <w:rPr>
-          <w:rFonts w:ascii="Courier New" w:hAnsi="Courier New" w:cs="Courier New"/>
-          <w:sz w:val="18"/>
-          <w:lang w:val="de-DE"/>
-        </w:rPr>
-        <w:t xml:space="preserve">                 (ER)# z1 (1686)   FW+MR=Ma+X3    84</w:t>
+        <w:t>01. Elmar Roothaan                 (ER)# z1 (1686)   FW+MR=Ma+X3    84</w:t>
       </w:r>
     </w:p>
     <w:p>
@@ -14067,19 +13360,9 @@
           <w:numId w:val="9"/>
         </w:numPr>
       </w:pPr>
-      <w:proofErr w:type="spellStart"/>
-      <w:r>
-        <w:t>Elmar</w:t>
-      </w:r>
-      <w:proofErr w:type="spellEnd"/>
-      <w:r>
-        <w:t xml:space="preserve"> </w:t>
-      </w:r>
-      <w:proofErr w:type="spellStart"/>
-      <w:r>
-        <w:t>Roothaan</w:t>
-      </w:r>
-      <w:proofErr w:type="spellEnd"/>
+      <w:r>
+        <w:t>Elmar Roothaan</w:t>
+      </w:r>
       <w:r>
         <w:tab/>
         <w:t>Naam van de speler</w:t>
@@ -14126,15 +13409,7 @@
       </w:r>
       <w:r>
         <w:tab/>
-        <w:t xml:space="preserve">Heeft reeds de </w:t>
-      </w:r>
-      <w:proofErr w:type="spellStart"/>
-      <w:r>
-        <w:t>afwezigiheidspunten</w:t>
-      </w:r>
-      <w:proofErr w:type="spellEnd"/>
-      <w:r>
-        <w:t xml:space="preserve"> gekregen</w:t>
+        <w:t>Heeft reeds de afwezigiheidspunten gekregen</w:t>
       </w:r>
     </w:p>
     <w:p>
@@ -14224,26 +13499,18 @@
     </w:p>
     <w:p>
       <w:r>
-        <w:t xml:space="preserve">De eerste ronde dat een speler niet aanwezig is, wordt getoond als ## in de speelhistorie. Bij vaker afwezig wordt dit ‘--  ‘. Indien de speler punten heeft gekregen voor externe wedstrijden (3 punten) wordt dit getoond </w:t>
-      </w:r>
-      <w:proofErr w:type="spellStart"/>
-      <w:r>
-        <w:t>ans</w:t>
-      </w:r>
-      <w:proofErr w:type="spellEnd"/>
-      <w:r>
-        <w:t xml:space="preserve"> ‘X3’.</w:t>
+        <w:t>De eerste ronde dat een speler niet aanwezig is, wordt getoond als ## in de speelhistorie. Bij vaker afwezig wordt dit ‘--  ‘. Indien de speler punten heeft gekregen voor externe wedstrijden (3 punten) wordt dit getoond ans ‘X3’.</w:t>
       </w:r>
     </w:p>
     <w:p>
       <w:pPr>
         <w:pStyle w:val="Kop2"/>
       </w:pPr>
-      <w:bookmarkStart w:id="34" w:name="_Toc465406697"/>
+      <w:bookmarkStart w:id="33" w:name="_Toc465406697"/>
       <w:r>
         <w:t>Uitslag-long.txt</w:t>
       </w:r>
-      <w:bookmarkEnd w:id="34"/>
+      <w:bookmarkEnd w:id="33"/>
     </w:p>
     <w:p>
       <w:r>
@@ -14281,25 +13548,7 @@
           <w:sz w:val="18"/>
           <w:lang w:val="en-US"/>
         </w:rPr>
-        <w:t xml:space="preserve">+## -- </w:t>
-      </w:r>
-      <w:proofErr w:type="spellStart"/>
-      <w:r>
-        <w:rPr>
-          <w:rFonts w:ascii="Courier New" w:hAnsi="Courier New" w:cs="Courier New"/>
-          <w:sz w:val="18"/>
-          <w:lang w:val="en-US"/>
-        </w:rPr>
-        <w:t>jA</w:t>
-      </w:r>
-      <w:proofErr w:type="spellEnd"/>
-      <w:r>
-        <w:rPr>
-          <w:rFonts w:ascii="Courier New" w:hAnsi="Courier New" w:cs="Courier New"/>
-          <w:sz w:val="18"/>
-          <w:lang w:val="en-US"/>
-        </w:rPr>
-        <w:t>+-- -- -- -- TH+## FW+</w:t>
+        <w:t>+## -- jA+-- -- -- -- TH+## FW+</w:t>
       </w:r>
       <w:r>
         <w:rPr>
@@ -14334,15 +13583,7 @@
       </w:r>
       <w:r>
         <w:tab/>
-        <w:t xml:space="preserve">Aantal </w:t>
-      </w:r>
-      <w:proofErr w:type="spellStart"/>
-      <w:r>
-        <w:t>keipunten</w:t>
-      </w:r>
-      <w:proofErr w:type="spellEnd"/>
-      <w:r>
-        <w:t xml:space="preserve"> en –kansen</w:t>
+        <w:t>Aantal keipunten en –kansen</w:t>
       </w:r>
     </w:p>
     <w:p>
@@ -14385,11 +13626,11 @@
       <w:pPr>
         <w:pStyle w:val="Kop2"/>
       </w:pPr>
-      <w:bookmarkStart w:id="35" w:name="_Toc465406698"/>
+      <w:bookmarkStart w:id="34" w:name="_Toc465406698"/>
       <w:r>
         <w:t>KNSB</w:t>
       </w:r>
-      <w:bookmarkEnd w:id="35"/>
+      <w:bookmarkEnd w:id="34"/>
     </w:p>
     <w:p>
       <w:pPr>
@@ -14477,53 +13718,56 @@
           <w:rFonts w:ascii="Courier New" w:hAnsi="Courier New" w:cs="Courier New"/>
           <w:sz w:val="18"/>
         </w:rPr>
-        <w:t xml:space="preserve">122;15 tot 60 min </w:t>
-      </w:r>
-      <w:proofErr w:type="spellStart"/>
-      <w:r>
+        <w:t>122;15 tot 60 min pppp</w:t>
+      </w:r>
+    </w:p>
+    <w:p>
+      <w:pPr>
         <w:rPr>
           <w:rFonts w:ascii="Courier New" w:hAnsi="Courier New" w:cs="Courier New"/>
           <w:sz w:val="18"/>
         </w:rPr>
-        <w:t>pppp</w:t>
-      </w:r>
-      <w:proofErr w:type="spellEnd"/>
-    </w:p>
-    <w:p>
-      <w:pPr>
+      </w:pPr>
+      <w:r>
         <w:rPr>
           <w:rFonts w:ascii="Courier New" w:hAnsi="Courier New" w:cs="Courier New"/>
           <w:sz w:val="18"/>
         </w:rPr>
-      </w:pPr>
+        <w:t>;ronde_nr;ronde_dat;reln</w:t>
+      </w:r>
       <w:r>
         <w:rPr>
           <w:rFonts w:ascii="Courier New" w:hAnsi="Courier New" w:cs="Courier New"/>
           <w:sz w:val="18"/>
         </w:rPr>
-        <w:t>;</w:t>
-      </w:r>
-      <w:proofErr w:type="spellStart"/>
+        <w:t>r_w;relnr_z;score;naam_w;naam_z</w:t>
+      </w:r>
       <w:r>
         <w:rPr>
           <w:rFonts w:ascii="Courier New" w:hAnsi="Courier New" w:cs="Courier New"/>
           <w:sz w:val="18"/>
         </w:rPr>
-        <w:t>ronde_nr;ronde_dat;reln</w:t>
+        <w:br/>
       </w:r>
       <w:r>
         <w:rPr>
           <w:rFonts w:ascii="Courier New" w:hAnsi="Courier New" w:cs="Courier New"/>
           <w:sz w:val="18"/>
         </w:rPr>
-        <w:t>r_w;relnr_z;score;naam_w;naam_z</w:t>
-      </w:r>
-      <w:proofErr w:type="spellEnd"/>
+        <w:t>900;1;2016-10-25;8477326;8560057;3;</w:t>
+      </w:r>
       <w:r>
         <w:rPr>
           <w:rFonts w:ascii="Courier New" w:hAnsi="Courier New" w:cs="Courier New"/>
           <w:sz w:val="18"/>
         </w:rPr>
+        <w:t>Tom van 't Hoff;Elmar Roothaan;</w:t>
+      </w:r>
+      <w:r>
+        <w:rPr>
+          <w:rFonts w:ascii="Courier New" w:hAnsi="Courier New" w:cs="Courier New"/>
+          <w:sz w:val="18"/>
+        </w:rPr>
         <w:br/>
       </w:r>
       <w:r>
@@ -14531,113 +13775,12 @@
           <w:rFonts w:ascii="Courier New" w:hAnsi="Courier New" w:cs="Courier New"/>
           <w:sz w:val="18"/>
         </w:rPr>
-        <w:t>900;1;2016-10-25;8477326;8560057;3;</w:t>
-      </w:r>
-      <w:r>
-        <w:rPr>
-          <w:rFonts w:ascii="Courier New" w:hAnsi="Courier New" w:cs="Courier New"/>
-          <w:sz w:val="18"/>
-        </w:rPr>
-        <w:t xml:space="preserve">Tom van 't </w:t>
-      </w:r>
-      <w:proofErr w:type="spellStart"/>
-      <w:r>
-        <w:rPr>
-          <w:rFonts w:ascii="Courier New" w:hAnsi="Courier New" w:cs="Courier New"/>
-          <w:sz w:val="18"/>
-        </w:rPr>
-        <w:t>Hoff;Elmar</w:t>
-      </w:r>
-      <w:proofErr w:type="spellEnd"/>
-      <w:r>
-        <w:rPr>
-          <w:rFonts w:ascii="Courier New" w:hAnsi="Courier New" w:cs="Courier New"/>
-          <w:sz w:val="18"/>
-        </w:rPr>
-        <w:t xml:space="preserve"> </w:t>
-      </w:r>
-      <w:proofErr w:type="spellStart"/>
-      <w:r>
-        <w:rPr>
-          <w:rFonts w:ascii="Courier New" w:hAnsi="Courier New" w:cs="Courier New"/>
-          <w:sz w:val="18"/>
-        </w:rPr>
-        <w:t>Roothaan</w:t>
-      </w:r>
-      <w:proofErr w:type="spellEnd"/>
-      <w:r>
-        <w:rPr>
-          <w:rFonts w:ascii="Courier New" w:hAnsi="Courier New" w:cs="Courier New"/>
-          <w:sz w:val="18"/>
-        </w:rPr>
-        <w:t>;</w:t>
-      </w:r>
-      <w:r>
-        <w:rPr>
-          <w:rFonts w:ascii="Courier New" w:hAnsi="Courier New" w:cs="Courier New"/>
-          <w:sz w:val="18"/>
-        </w:rPr>
-        <w:br/>
-      </w:r>
-      <w:r>
-        <w:rPr>
-          <w:rFonts w:ascii="Courier New" w:hAnsi="Courier New" w:cs="Courier New"/>
-          <w:sz w:val="18"/>
-        </w:rPr>
-        <w:t xml:space="preserve">900;5;2016-10-25;8463708;8324866;2;Ruben </w:t>
-      </w:r>
-      <w:proofErr w:type="spellStart"/>
-      <w:r>
-        <w:rPr>
-          <w:rFonts w:ascii="Courier New" w:hAnsi="Courier New" w:cs="Courier New"/>
-          <w:sz w:val="18"/>
-        </w:rPr>
-        <w:t>Cabri;Lorens</w:t>
-      </w:r>
-      <w:proofErr w:type="spellEnd"/>
-      <w:r>
-        <w:rPr>
-          <w:rFonts w:ascii="Courier New" w:hAnsi="Courier New" w:cs="Courier New"/>
-          <w:sz w:val="18"/>
-        </w:rPr>
-        <w:t xml:space="preserve"> </w:t>
-      </w:r>
-      <w:proofErr w:type="spellStart"/>
-      <w:r>
-        <w:rPr>
-          <w:rFonts w:ascii="Courier New" w:hAnsi="Courier New" w:cs="Courier New"/>
-          <w:sz w:val="18"/>
-        </w:rPr>
-        <w:t>Konecny</w:t>
-      </w:r>
-      <w:proofErr w:type="spellEnd"/>
-      <w:r>
-        <w:rPr>
-          <w:rFonts w:ascii="Courier New" w:hAnsi="Courier New" w:cs="Courier New"/>
-          <w:sz w:val="18"/>
-        </w:rPr>
-        <w:t>;</w:t>
-      </w:r>
-    </w:p>
-    <w:p>
-      <w:r>
-        <w:t xml:space="preserve">Voor elke gespeelde wedstrijd in deze ronde, waarbij beide spelers een geldig KNSB </w:t>
-      </w:r>
-      <w:proofErr w:type="spellStart"/>
-      <w:r>
-        <w:t>nummber</w:t>
-      </w:r>
-      <w:proofErr w:type="spellEnd"/>
-      <w:r>
-        <w:t xml:space="preserve"> hebben (en dus geen </w:t>
-      </w:r>
-      <w:proofErr w:type="spellStart"/>
-      <w:r>
-        <w:t>hash</w:t>
-      </w:r>
-      <w:proofErr w:type="spellEnd"/>
-      <w:r>
-        <w:t xml:space="preserve"> variant) wordt de uitslag opgenomen in dit bestand. De regel is opgebouwd uit</w:t>
+        <w:t>900;5;2016-10-25;8463708;8324866;2;Ruben Cabri;Lorens Konecny;</w:t>
+      </w:r>
+    </w:p>
+    <w:p>
+      <w:r>
+        <w:t>Voor elke gespeelde wedstrijd in deze ronde, waarbij beide spelers een geldig KNSB nummber hebben (en dus geen hash variant) wordt de uitslag opgenomen in dit bestand. De regel is opgebouwd uit</w:t>
       </w:r>
     </w:p>
     <w:p>
@@ -14787,19 +13930,9 @@
           <w:numId w:val="11"/>
         </w:numPr>
       </w:pPr>
-      <w:proofErr w:type="spellStart"/>
-      <w:r>
-        <w:t>Elmar</w:t>
-      </w:r>
-      <w:proofErr w:type="spellEnd"/>
-      <w:r>
-        <w:t xml:space="preserve"> </w:t>
-      </w:r>
-      <w:proofErr w:type="spellStart"/>
-      <w:r>
-        <w:t>Roothaan</w:t>
-      </w:r>
-      <w:proofErr w:type="spellEnd"/>
+      <w:r>
+        <w:t>Elmar Roothaan</w:t>
+      </w:r>
       <w:r>
         <w:tab/>
         <w:t>Naam speler zwart</w:t>
@@ -14809,11 +13942,11 @@
       <w:pPr>
         <w:pStyle w:val="Kop2"/>
       </w:pPr>
-      <w:bookmarkStart w:id="36" w:name="_Toc465406699"/>
+      <w:bookmarkStart w:id="35" w:name="_Toc465406699"/>
       <w:r>
         <w:t>OSBO</w:t>
       </w:r>
-      <w:bookmarkEnd w:id="36"/>
+      <w:bookmarkEnd w:id="35"/>
     </w:p>
     <w:p>
       <w:r>
@@ -14941,17 +14074,8 @@
           <w:rFonts w:ascii="Courier New" w:hAnsi="Courier New" w:cs="Courier New"/>
           <w:sz w:val="18"/>
         </w:rPr>
-        <w:t xml:space="preserve">122;15 tot 60 min </w:t>
-      </w:r>
-      <w:proofErr w:type="spellStart"/>
-      <w:r>
-        <w:rPr>
-          <w:rFonts w:ascii="Courier New" w:hAnsi="Courier New" w:cs="Courier New"/>
-          <w:sz w:val="18"/>
-        </w:rPr>
-        <w:t>pppp</w:t>
-      </w:r>
-      <w:proofErr w:type="spellEnd"/>
+        <w:t>122;15 tot 60 min pppp</w:t>
+      </w:r>
       <w:r>
         <w:rPr>
           <w:rFonts w:ascii="Courier New" w:hAnsi="Courier New" w:cs="Courier New"/>
@@ -15000,122 +14124,42 @@
           <w:rFonts w:ascii="Courier New" w:hAnsi="Courier New" w:cs="Courier New"/>
           <w:sz w:val="12"/>
         </w:rPr>
-        <w:t xml:space="preserve">DDD-SSSS </w:t>
-      </w:r>
-      <w:proofErr w:type="spellStart"/>
+        <w:t xml:space="preserve">DDD-SSSS sTTT NNNNNNNNNNNNNNNNNNNNNNNNNNNNNNNNN RRRR FFF IIIIIIIIIII yyyy/mm/dd PPPP RRRR  1111 1 1  2222 2 2  </w:t>
+      </w:r>
       <w:r>
         <w:rPr>
           <w:rFonts w:ascii="Courier New" w:hAnsi="Courier New" w:cs="Courier New"/>
           <w:sz w:val="12"/>
         </w:rPr>
-        <w:t>sTTT</w:t>
-      </w:r>
-      <w:proofErr w:type="spellEnd"/>
+        <w:t>…</w:t>
+      </w:r>
       <w:r>
         <w:rPr>
           <w:rFonts w:ascii="Courier New" w:hAnsi="Courier New" w:cs="Courier New"/>
           <w:sz w:val="12"/>
         </w:rPr>
-        <w:t xml:space="preserve"> NNNNNNNNNNNNNNNNNNNNNNNNNNNNNNNNN RRRR FFF IIIIIIIIIII </w:t>
-      </w:r>
-      <w:proofErr w:type="spellStart"/>
+        <w:br/>
+      </w:r>
       <w:r>
         <w:rPr>
           <w:rFonts w:ascii="Courier New" w:hAnsi="Courier New" w:cs="Courier New"/>
           <w:sz w:val="12"/>
         </w:rPr>
-        <w:t>yyyy</w:t>
-      </w:r>
-      <w:proofErr w:type="spellEnd"/>
+        <w:t xml:space="preserve">001    1      Frank van Wijngaarden                  NED     8493683             0,0    1     2 w 0                     </w:t>
+      </w:r>
       <w:r>
         <w:rPr>
           <w:rFonts w:ascii="Courier New" w:hAnsi="Courier New" w:cs="Courier New"/>
           <w:sz w:val="12"/>
         </w:rPr>
-        <w:t>/mm/</w:t>
-      </w:r>
-      <w:proofErr w:type="spellStart"/>
+        <w:t xml:space="preserve">                               </w:t>
+      </w:r>
       <w:r>
         <w:rPr>
           <w:rFonts w:ascii="Courier New" w:hAnsi="Courier New" w:cs="Courier New"/>
           <w:sz w:val="12"/>
         </w:rPr>
-        <w:t>dd</w:t>
-      </w:r>
-      <w:proofErr w:type="spellEnd"/>
-      <w:r>
-        <w:rPr>
-          <w:rFonts w:ascii="Courier New" w:hAnsi="Courier New" w:cs="Courier New"/>
-          <w:sz w:val="12"/>
-        </w:rPr>
-        <w:t xml:space="preserve"> PPPP RRRR  1111 1 1  2222 2 2  </w:t>
-      </w:r>
-      <w:r>
-        <w:rPr>
-          <w:rFonts w:ascii="Courier New" w:hAnsi="Courier New" w:cs="Courier New"/>
-          <w:sz w:val="12"/>
-        </w:rPr>
-        <w:t>…</w:t>
-      </w:r>
-      <w:r>
-        <w:rPr>
-          <w:rFonts w:ascii="Courier New" w:hAnsi="Courier New" w:cs="Courier New"/>
-          <w:sz w:val="12"/>
-        </w:rPr>
-        <w:br/>
-      </w:r>
-      <w:r>
-        <w:rPr>
-          <w:rFonts w:ascii="Courier New" w:hAnsi="Courier New" w:cs="Courier New"/>
-          <w:sz w:val="12"/>
-        </w:rPr>
-        <w:t xml:space="preserve">001    1      Frank van Wijngaarden                  NED     8493683             0,0    1     2 w 0                     </w:t>
-      </w:r>
-      <w:r>
-        <w:rPr>
-          <w:rFonts w:ascii="Courier New" w:hAnsi="Courier New" w:cs="Courier New"/>
-          <w:sz w:val="12"/>
-        </w:rPr>
-        <w:t xml:space="preserve">                               </w:t>
-      </w:r>
-      <w:r>
-        <w:rPr>
-          <w:rFonts w:ascii="Courier New" w:hAnsi="Courier New" w:cs="Courier New"/>
-          <w:sz w:val="12"/>
-        </w:rPr>
-        <w:t xml:space="preserve">001    2      </w:t>
-      </w:r>
-      <w:proofErr w:type="spellStart"/>
-      <w:r>
-        <w:rPr>
-          <w:rFonts w:ascii="Courier New" w:hAnsi="Courier New" w:cs="Courier New"/>
-          <w:sz w:val="12"/>
-        </w:rPr>
-        <w:t>Ilan</w:t>
-      </w:r>
-      <w:proofErr w:type="spellEnd"/>
-      <w:r>
-        <w:rPr>
-          <w:rFonts w:ascii="Courier New" w:hAnsi="Courier New" w:cs="Courier New"/>
-          <w:sz w:val="12"/>
-        </w:rPr>
-        <w:t xml:space="preserve"> van der Zand                      NED     8512031             1,0    2     1 </w:t>
-      </w:r>
-      <w:proofErr w:type="spellStart"/>
-      <w:r>
-        <w:rPr>
-          <w:rFonts w:ascii="Courier New" w:hAnsi="Courier New" w:cs="Courier New"/>
-          <w:sz w:val="12"/>
-        </w:rPr>
-        <w:t>z</w:t>
-      </w:r>
-      <w:proofErr w:type="spellEnd"/>
-      <w:r>
-        <w:rPr>
-          <w:rFonts w:ascii="Courier New" w:hAnsi="Courier New" w:cs="Courier New"/>
-          <w:sz w:val="12"/>
-        </w:rPr>
-        <w:t xml:space="preserve"> 1                                                    </w:t>
+        <w:t xml:space="preserve">001    2      Ilan van der Zand                      NED     8512031             1,0    2     1 z 1                                                    </w:t>
       </w:r>
     </w:p>
     <w:p>
@@ -15127,77 +14171,68 @@
       <w:pPr>
         <w:pStyle w:val="Kop2"/>
       </w:pPr>
-      <w:bookmarkStart w:id="37" w:name="_Toc465406700"/>
+      <w:bookmarkStart w:id="36" w:name="_Toc465406700"/>
       <w:r>
         <w:t>JSON</w:t>
       </w:r>
+      <w:bookmarkEnd w:id="36"/>
+    </w:p>
+    <w:p>
+      <w:r>
+        <w:t>Nader te beschrijven</w:t>
+      </w:r>
+    </w:p>
+    <w:p>
+      <w:pPr>
+        <w:pStyle w:val="Kop2"/>
+      </w:pPr>
+      <w:bookmarkStart w:id="37" w:name="_Toc465406701"/>
+      <w:r>
+        <w:t>Spelers.csv</w:t>
+      </w:r>
       <w:bookmarkEnd w:id="37"/>
     </w:p>
     <w:p>
       <w:r>
-        <w:t>Nader te beschrijven</w:t>
-      </w:r>
-    </w:p>
-    <w:p>
-      <w:pPr>
-        <w:pStyle w:val="Kop2"/>
-      </w:pPr>
-      <w:bookmarkStart w:id="38" w:name="_Toc465406701"/>
-      <w:r>
-        <w:t>Spelers.csv</w:t>
-      </w:r>
+        <w:t>Dit bestand maakt het mogelijk spelers te importeren uit een csv bestand. Deze heeft de opbouw</w:t>
+      </w:r>
+    </w:p>
+    <w:p>
+      <w:pPr>
+        <w:rPr>
+          <w:rFonts w:ascii="Courier New" w:hAnsi="Courier New" w:cs="Courier New"/>
+          <w:sz w:val="20"/>
+        </w:rPr>
+      </w:pPr>
+      <w:r>
+        <w:rPr>
+          <w:rFonts w:ascii="Courier New" w:hAnsi="Courier New" w:cs="Courier New"/>
+          <w:sz w:val="20"/>
+        </w:rPr>
+        <w:t>Groepnummer,naam,afkorting,rating,</w:t>
+      </w:r>
+      <w:r>
+        <w:rPr>
+          <w:rFonts w:ascii="Courier New" w:hAnsi="Courier New" w:cs="Courier New"/>
+          <w:sz w:val="20"/>
+        </w:rPr>
+        <w:t>knsbnummer</w:t>
+      </w:r>
+    </w:p>
+    <w:p>
+      <w:r>
+        <w:t>Met op elke regel een nieuwe speler.</w:t>
+      </w:r>
+      <w:r>
+        <w:t xml:space="preserve"> Spelers zonder KNSB nummmer worden hier gespecificeerd met ‘1234567’.</w:t>
+      </w:r>
+    </w:p>
+    <w:p>
+      <w:r>
+        <w:t>Groepsnummers beginnen bij ‘0’ voor de laagte groep en lopen dan omhoog.</w:t>
+      </w:r>
+      <w:bookmarkStart w:id="38" w:name="_GoBack"/>
       <w:bookmarkEnd w:id="38"/>
-    </w:p>
-    <w:p>
-      <w:r>
-        <w:t xml:space="preserve">Dit bestand maakt het mogelijk spelers te importeren uit een </w:t>
-      </w:r>
-      <w:proofErr w:type="spellStart"/>
-      <w:r>
-        <w:t>csv</w:t>
-      </w:r>
-      <w:proofErr w:type="spellEnd"/>
-      <w:r>
-        <w:t xml:space="preserve"> bestand. Deze heeft de opbouw</w:t>
-      </w:r>
-    </w:p>
-    <w:p>
-      <w:pPr>
-        <w:rPr>
-          <w:rFonts w:ascii="Courier New" w:hAnsi="Courier New" w:cs="Courier New"/>
-          <w:sz w:val="20"/>
-        </w:rPr>
-      </w:pPr>
-      <w:proofErr w:type="spellStart"/>
-      <w:r>
-        <w:rPr>
-          <w:rFonts w:ascii="Courier New" w:hAnsi="Courier New" w:cs="Courier New"/>
-          <w:sz w:val="20"/>
-        </w:rPr>
-        <w:t>Groepnummer</w:t>
-      </w:r>
-      <w:proofErr w:type="spellEnd"/>
-      <w:r>
-        <w:rPr>
-          <w:rFonts w:ascii="Courier New" w:hAnsi="Courier New" w:cs="Courier New"/>
-          <w:sz w:val="20"/>
-        </w:rPr>
-        <w:t xml:space="preserve">, naam, afkorting, </w:t>
-      </w:r>
-      <w:proofErr w:type="spellStart"/>
-      <w:r>
-        <w:rPr>
-          <w:rFonts w:ascii="Courier New" w:hAnsi="Courier New" w:cs="Courier New"/>
-          <w:sz w:val="20"/>
-        </w:rPr>
-        <w:t>knsbnummer</w:t>
-      </w:r>
-      <w:proofErr w:type="spellEnd"/>
-    </w:p>
-    <w:p>
-      <w:r>
-        <w:t>Met op elke regel een nieuwe speler.</w:t>
-      </w:r>
     </w:p>
     <w:sectPr>
       <w:headerReference w:type="default" r:id="rId28"/>
@@ -15258,7 +14293,7 @@
       <w:rPr>
         <w:noProof/>
       </w:rPr>
-      <w:t>22</w:t>
+      <w:t>29</w:t>
     </w:r>
     <w:r>
       <w:rPr>
@@ -20931,7 +19966,7 @@
 </file>
 
 <file path=customXml/itemProps1.xml><?xml version="1.0" encoding="utf-8"?>
-<ds:datastoreItem xmlns:ds="http://schemas.openxmlformats.org/officeDocument/2006/customXml" ds:itemID="{2E4A76A1-E535-4743-8D66-B4449FC394CA}">
+<ds:datastoreItem xmlns:ds="http://schemas.openxmlformats.org/officeDocument/2006/customXml" ds:itemID="{B29CABC1-514D-4B23-B477-6E527EADE7DF}">
   <ds:schemaRefs>
     <ds:schemaRef ds:uri="http://schemas.openxmlformats.org/officeDocument/2006/bibliography"/>
   </ds:schemaRefs>

</xml_diff>